<commit_message>
all impelementations done/ results attached to the report
</commit_message>
<xml_diff>
--- a/گزارش کار تمرین کامپیوتری اول.docx
+++ b/گزارش کار تمرین کامپیوتری اول.docx
@@ -22,9 +22,6 @@
       <w:pPr>
         <w:bidi/>
         <w:jc w:val="center"/>
-        <w:rPr>
-          <w:rtl/>
-        </w:rPr>
       </w:pPr>
       <w:r>
         <w:rPr>
@@ -32,6 +29,23 @@
           <w:rtl/>
         </w:rPr>
         <w:t>ملیکه احقاقی</w:t>
+      </w:r>
+    </w:p>
+    <w:p>
+      <w:pPr>
+        <w:bidi/>
+        <w:jc w:val="center"/>
+        <w:rPr>
+          <w:rFonts w:hint="cs"/>
+          <w:lang w:val="en-US"/>
+        </w:rPr>
+      </w:pPr>
+      <w:r>
+        <w:rPr>
+          <w:rFonts w:hint="cs"/>
+          <w:rtl/>
+        </w:rPr>
+        <w:t>۸۱۰۱۹۴۲۵۴</w:t>
       </w:r>
     </w:p>
     <w:p>
@@ -62,23 +76,30 @@
       </w:r>
       <w:r>
         <w:rPr>
-          <w:rFonts w:hint="cs"/>
+          <w:rFonts w:ascii="B Nazanin" w:hAnsi="B Nazanin" w:cs="B Nazanin" w:hint="cs"/>
           <w:color w:val="000000" w:themeColor="text1"/>
+          <w:sz w:val="20"/>
+          <w:szCs w:val="20"/>
           <w:rtl/>
         </w:rPr>
         <w:t xml:space="preserve">در طراحی </w:t>
       </w:r>
       <w:r>
         <w:rPr>
+          <w:rFonts w:ascii="B Nazanin" w:hAnsi="B Nazanin" w:cs="B Nazanin" w:hint="cs"/>
           <w:color w:val="000000" w:themeColor="text1"/>
+          <w:sz w:val="20"/>
+          <w:szCs w:val="20"/>
           <w:lang w:val="en-US"/>
         </w:rPr>
         <w:t>scatter plot</w:t>
       </w:r>
       <w:r>
         <w:rPr>
-          <w:rFonts w:hint="cs"/>
+          <w:rFonts w:ascii="B Nazanin" w:hAnsi="B Nazanin" w:cs="B Nazanin" w:hint="cs"/>
           <w:color w:val="000000" w:themeColor="text1"/>
+          <w:sz w:val="20"/>
+          <w:szCs w:val="20"/>
           <w:rtl/>
           <w:lang w:val="en-US"/>
         </w:rPr>
@@ -86,15 +107,20 @@
       </w:r>
       <w:r>
         <w:rPr>
+          <w:rFonts w:ascii="B Nazanin" w:hAnsi="B Nazanin" w:cs="B Nazanin" w:hint="cs"/>
           <w:color w:val="000000" w:themeColor="text1"/>
+          <w:sz w:val="20"/>
+          <w:szCs w:val="20"/>
           <w:lang w:val="en-US"/>
         </w:rPr>
         <w:t>h</w:t>
       </w:r>
       <w:r>
         <w:rPr>
-          <w:rFonts w:hint="cs"/>
+          <w:rFonts w:ascii="B Nazanin" w:hAnsi="B Nazanin" w:cs="B Nazanin" w:hint="cs"/>
           <w:color w:val="000000" w:themeColor="text1"/>
+          <w:sz w:val="20"/>
+          <w:szCs w:val="20"/>
           <w:rtl/>
           <w:lang w:val="en-US"/>
         </w:rPr>
@@ -102,15 +128,20 @@
       </w:r>
       <w:r>
         <w:rPr>
+          <w:rFonts w:ascii="B Nazanin" w:hAnsi="B Nazanin" w:cs="B Nazanin" w:hint="cs"/>
           <w:color w:val="000000" w:themeColor="text1"/>
+          <w:sz w:val="20"/>
+          <w:szCs w:val="20"/>
           <w:lang w:val="en-US"/>
         </w:rPr>
         <w:t>h</w:t>
       </w:r>
       <w:r>
         <w:rPr>
-          <w:rFonts w:hint="cs"/>
+          <w:rFonts w:ascii="B Nazanin" w:hAnsi="B Nazanin" w:cs="B Nazanin" w:hint="cs"/>
           <w:color w:val="000000" w:themeColor="text1"/>
+          <w:sz w:val="20"/>
+          <w:szCs w:val="20"/>
           <w:rtl/>
           <w:lang w:val="en-US"/>
         </w:rPr>
@@ -118,15 +149,20 @@
       </w:r>
       <w:r>
         <w:rPr>
+          <w:rFonts w:ascii="B Nazanin" w:hAnsi="B Nazanin" w:cs="B Nazanin" w:hint="cs"/>
           <w:color w:val="000000" w:themeColor="text1"/>
+          <w:sz w:val="20"/>
+          <w:szCs w:val="20"/>
           <w:lang w:val="en-US"/>
         </w:rPr>
         <w:t>snr</w:t>
       </w:r>
       <w:r>
         <w:rPr>
-          <w:rFonts w:hint="cs"/>
+          <w:rFonts w:ascii="B Nazanin" w:hAnsi="B Nazanin" w:cs="B Nazanin" w:hint="cs"/>
           <w:color w:val="000000" w:themeColor="text1"/>
+          <w:sz w:val="20"/>
+          <w:szCs w:val="20"/>
           <w:rtl/>
           <w:lang w:val="en-US"/>
         </w:rPr>
@@ -147,7 +183,7 @@
           <w:lang w:val="en-US"/>
         </w:rPr>
         <w:drawing>
-          <wp:inline distT="0" distB="0" distL="0" distR="0">
+          <wp:inline distT="0" distB="0" distL="0" distR="0" wp14:anchorId="3C7CE82E" wp14:editId="1EE3F0AC">
             <wp:extent cx="2718329" cy="2075632"/>
             <wp:effectExtent l="0" t="0" r="0" b="0"/>
             <wp:docPr id="1" name="Picture 1"/>
@@ -162,7 +198,7 @@
                     <pic:cNvPicPr/>
                   </pic:nvPicPr>
                   <pic:blipFill>
-                    <a:blip r:embed="rId4" cstate="print">
+                    <a:blip r:embed="rId6" cstate="print">
                       <a:extLst>
                         <a:ext uri="{28A0092B-C50C-407E-A947-70E740481C1C}">
                           <a14:useLocalDpi xmlns:a14="http://schemas.microsoft.com/office/drawing/2010/main" val="0"/>
@@ -193,7 +229,6 @@
       <w:pPr>
         <w:bidi/>
         <w:rPr>
-          <w:rFonts w:hint="cs"/>
           <w:color w:val="4472C4" w:themeColor="accent1"/>
           <w:rtl/>
           <w:lang w:val="en-US"/>
@@ -211,7 +246,7 @@
           <w:lang w:val="en-US"/>
         </w:rPr>
         <w:drawing>
-          <wp:inline distT="0" distB="0" distL="0" distR="0">
+          <wp:inline distT="0" distB="0" distL="0" distR="0" wp14:anchorId="2994C6A9" wp14:editId="4B960282">
             <wp:extent cx="1840020" cy="1407930"/>
             <wp:effectExtent l="0" t="0" r="1905" b="1905"/>
             <wp:docPr id="2" name="Picture 2"/>
@@ -226,7 +261,7 @@
                     <pic:cNvPicPr/>
                   </pic:nvPicPr>
                   <pic:blipFill>
-                    <a:blip r:embed="rId5" cstate="print">
+                    <a:blip r:embed="rId7" cstate="print">
                       <a:extLst>
                         <a:ext uri="{28A0092B-C50C-407E-A947-70E740481C1C}">
                           <a14:useLocalDpi xmlns:a14="http://schemas.microsoft.com/office/drawing/2010/main" val="0"/>
@@ -263,7 +298,7 @@
           <w:lang w:val="en-US"/>
         </w:rPr>
         <w:drawing>
-          <wp:inline distT="0" distB="0" distL="0" distR="0">
+          <wp:inline distT="0" distB="0" distL="0" distR="0" wp14:anchorId="54EB0925" wp14:editId="57CABB10">
             <wp:extent cx="1851239" cy="1391990"/>
             <wp:effectExtent l="0" t="0" r="3175" b="5080"/>
             <wp:docPr id="3" name="Picture 3"/>
@@ -278,7 +313,7 @@
                     <pic:cNvPicPr/>
                   </pic:nvPicPr>
                   <pic:blipFill>
-                    <a:blip r:embed="rId6" cstate="print">
+                    <a:blip r:embed="rId8" cstate="print">
                       <a:extLst>
                         <a:ext uri="{28A0092B-C50C-407E-A947-70E740481C1C}">
                           <a14:useLocalDpi xmlns:a14="http://schemas.microsoft.com/office/drawing/2010/main" val="0"/>
@@ -315,7 +350,7 @@
           <w:lang w:val="en-US"/>
         </w:rPr>
         <w:drawing>
-          <wp:inline distT="0" distB="0" distL="0" distR="0">
+          <wp:inline distT="0" distB="0" distL="0" distR="0" wp14:anchorId="177740DD" wp14:editId="55000EEA">
             <wp:extent cx="1845744" cy="1392791"/>
             <wp:effectExtent l="0" t="0" r="0" b="4445"/>
             <wp:docPr id="4" name="Picture 4"/>
@@ -330,7 +365,7 @@
                     <pic:cNvPicPr/>
                   </pic:nvPicPr>
                   <pic:blipFill>
-                    <a:blip r:embed="rId7" cstate="print">
+                    <a:blip r:embed="rId9" cstate="print">
                       <a:extLst>
                         <a:ext uri="{28A0092B-C50C-407E-A947-70E740481C1C}">
                           <a14:useLocalDpi xmlns:a14="http://schemas.microsoft.com/office/drawing/2010/main" val="0"/>
@@ -546,7 +581,7 @@
           <w:lang w:val="fa-IR"/>
         </w:rPr>
         <w:drawing>
-          <wp:inline distT="0" distB="0" distL="0" distR="0">
+          <wp:inline distT="0" distB="0" distL="0" distR="0" wp14:anchorId="7E48FC6C" wp14:editId="5108BE22">
             <wp:extent cx="1626847" cy="1287920"/>
             <wp:effectExtent l="0" t="0" r="0" b="0"/>
             <wp:docPr id="8" name="Picture 8"/>
@@ -561,7 +596,7 @@
                     <pic:cNvPicPr/>
                   </pic:nvPicPr>
                   <pic:blipFill>
-                    <a:blip r:embed="rId8" cstate="print">
+                    <a:blip r:embed="rId10" cstate="print">
                       <a:extLst>
                         <a:ext uri="{28A0092B-C50C-407E-A947-70E740481C1C}">
                           <a14:useLocalDpi xmlns:a14="http://schemas.microsoft.com/office/drawing/2010/main" val="0"/>
@@ -597,7 +632,7 @@
           <w:lang w:val="fa-IR"/>
         </w:rPr>
         <w:drawing>
-          <wp:inline distT="0" distB="0" distL="0" distR="0">
+          <wp:inline distT="0" distB="0" distL="0" distR="0" wp14:anchorId="577304C7" wp14:editId="728B2BBE">
             <wp:extent cx="1631645" cy="1297095"/>
             <wp:effectExtent l="0" t="0" r="0" b="0"/>
             <wp:docPr id="7" name="Picture 7"/>
@@ -612,7 +647,7 @@
                     <pic:cNvPicPr/>
                   </pic:nvPicPr>
                   <pic:blipFill>
-                    <a:blip r:embed="rId9" cstate="print">
+                    <a:blip r:embed="rId11" cstate="print">
                       <a:extLst>
                         <a:ext uri="{28A0092B-C50C-407E-A947-70E740481C1C}">
                           <a14:useLocalDpi xmlns:a14="http://schemas.microsoft.com/office/drawing/2010/main" val="0"/>
@@ -648,7 +683,7 @@
           <w:lang w:val="fa-IR"/>
         </w:rPr>
         <w:drawing>
-          <wp:inline distT="0" distB="0" distL="0" distR="0">
+          <wp:inline distT="0" distB="0" distL="0" distR="0" wp14:anchorId="601A15FA" wp14:editId="63C9FEB2">
             <wp:extent cx="1694164" cy="1292705"/>
             <wp:effectExtent l="0" t="0" r="0" b="3175"/>
             <wp:docPr id="5" name="Picture 5"/>
@@ -663,7 +698,7 @@
                     <pic:cNvPicPr/>
                   </pic:nvPicPr>
                   <pic:blipFill>
-                    <a:blip r:embed="rId10" cstate="print">
+                    <a:blip r:embed="rId12" cstate="print">
                       <a:extLst>
                         <a:ext uri="{28A0092B-C50C-407E-A947-70E740481C1C}">
                           <a14:useLocalDpi xmlns:a14="http://schemas.microsoft.com/office/drawing/2010/main" val="0"/>
@@ -843,45 +878,2829 @@
           <w:rtl/>
           <w:lang w:val="en-US"/>
         </w:rPr>
-        <w:t xml:space="preserve"> های </w:t>
-      </w:r>
-      <w:r>
-        <w:rPr>
-          <w:rFonts w:hint="cs"/>
-          <w:color w:val="4472C4" w:themeColor="accent1"/>
-          <w:sz w:val="18"/>
-          <w:szCs w:val="18"/>
-          <w:rtl/>
-          <w:lang w:val="en-US"/>
-        </w:rPr>
-        <w:t>ثابت</w:t>
-      </w:r>
+        <w:t xml:space="preserve"> های ثابت</w:t>
+      </w:r>
+    </w:p>
+    <w:p>
+      <w:pPr>
+        <w:bidi/>
+        <w:jc w:val="center"/>
+        <w:rPr>
+          <w:color w:val="4472C4" w:themeColor="accent1"/>
+          <w:sz w:val="18"/>
+          <w:szCs w:val="18"/>
+          <w:rtl/>
+          <w:lang w:val="en-US"/>
+        </w:rPr>
+      </w:pPr>
+    </w:p>
+    <w:p>
+      <w:pPr>
+        <w:jc w:val="center"/>
+        <w:rPr>
+          <w:color w:val="4472C4" w:themeColor="accent1"/>
+          <w:sz w:val="18"/>
+          <w:szCs w:val="18"/>
+          <w:lang w:val="en-US"/>
+        </w:rPr>
+      </w:pPr>
+      <w:r>
+        <w:rPr>
+          <w:color w:val="4472C4" w:themeColor="accent1"/>
+          <w:sz w:val="18"/>
+          <w:szCs w:val="18"/>
+          <w:lang w:val="en-US"/>
+        </w:rPr>
+        <w:lastRenderedPageBreak/>
+        <w:drawing>
+          <wp:inline distT="0" distB="0" distL="0" distR="0" wp14:anchorId="573CDB90" wp14:editId="54C0088A">
+            <wp:extent cx="2445880" cy="1897386"/>
+            <wp:effectExtent l="0" t="0" r="5715" b="0"/>
+            <wp:docPr id="6" name="Picture 6"/>
+            <wp:cNvGraphicFramePr>
+              <a:graphicFrameLocks xmlns:a="http://schemas.openxmlformats.org/drawingml/2006/main" noChangeAspect="1"/>
+            </wp:cNvGraphicFramePr>
+            <a:graphic xmlns:a="http://schemas.openxmlformats.org/drawingml/2006/main">
+              <a:graphicData uri="http://schemas.openxmlformats.org/drawingml/2006/picture">
+                <pic:pic xmlns:pic="http://schemas.openxmlformats.org/drawingml/2006/picture">
+                  <pic:nvPicPr>
+                    <pic:cNvPr id="6" name="Screen Shot 2019-04-29 at 12.10.41 PM.png"/>
+                    <pic:cNvPicPr/>
+                  </pic:nvPicPr>
+                  <pic:blipFill>
+                    <a:blip r:embed="rId13" cstate="print">
+                      <a:extLst>
+                        <a:ext uri="{28A0092B-C50C-407E-A947-70E740481C1C}">
+                          <a14:useLocalDpi xmlns:a14="http://schemas.microsoft.com/office/drawing/2010/main" val="0"/>
+                        </a:ext>
+                      </a:extLst>
+                    </a:blip>
+                    <a:stretch>
+                      <a:fillRect/>
+                    </a:stretch>
+                  </pic:blipFill>
+                  <pic:spPr>
+                    <a:xfrm>
+                      <a:off x="0" y="0"/>
+                      <a:ext cx="2468662" cy="1915059"/>
+                    </a:xfrm>
+                    <a:prstGeom prst="rect">
+                      <a:avLst/>
+                    </a:prstGeom>
+                  </pic:spPr>
+                </pic:pic>
+              </a:graphicData>
+            </a:graphic>
+          </wp:inline>
+        </w:drawing>
+      </w:r>
+    </w:p>
+    <w:p>
+      <w:pPr>
+        <w:bidi/>
+        <w:jc w:val="center"/>
+        <w:rPr>
+          <w:color w:val="4472C4" w:themeColor="accent1"/>
+          <w:sz w:val="18"/>
+          <w:szCs w:val="18"/>
+          <w:rtl/>
+          <w:lang w:val="en-US"/>
+        </w:rPr>
+      </w:pPr>
+      <w:r>
+        <w:rPr>
+          <w:rFonts w:hint="cs"/>
+          <w:color w:val="4472C4" w:themeColor="accent1"/>
+          <w:sz w:val="18"/>
+          <w:szCs w:val="18"/>
+          <w:rtl/>
+          <w:lang w:val="en-US"/>
+        </w:rPr>
+        <w:t xml:space="preserve">شکل </w:t>
+      </w:r>
+      <w:r>
+        <w:rPr>
+          <w:rFonts w:hint="cs"/>
+          <w:color w:val="4472C4" w:themeColor="accent1"/>
+          <w:sz w:val="18"/>
+          <w:szCs w:val="18"/>
+          <w:rtl/>
+          <w:lang w:val="en-US"/>
+        </w:rPr>
+        <w:t>۳</w:t>
+      </w:r>
+      <w:r>
+        <w:rPr>
+          <w:rFonts w:hint="cs"/>
+          <w:color w:val="4472C4" w:themeColor="accent1"/>
+          <w:sz w:val="18"/>
+          <w:szCs w:val="18"/>
+          <w:rtl/>
+          <w:lang w:val="en-US"/>
+        </w:rPr>
+        <w:t>-</w:t>
+      </w:r>
+      <w:r>
+        <w:rPr>
+          <w:rFonts w:hint="cs"/>
+          <w:color w:val="4472C4" w:themeColor="accent1"/>
+          <w:sz w:val="18"/>
+          <w:szCs w:val="18"/>
+          <w:rtl/>
+          <w:lang w:val="en-US"/>
+        </w:rPr>
+        <w:t xml:space="preserve"> نمودار </w:t>
+      </w:r>
+      <w:r>
+        <w:rPr>
+          <w:color w:val="4472C4" w:themeColor="accent1"/>
+          <w:sz w:val="18"/>
+          <w:szCs w:val="18"/>
+          <w:lang w:val="en-US"/>
+        </w:rPr>
+        <w:t>BER</w:t>
+      </w:r>
+      <w:r>
+        <w:rPr>
+          <w:rFonts w:hint="cs"/>
+          <w:color w:val="4472C4" w:themeColor="accent1"/>
+          <w:sz w:val="18"/>
+          <w:szCs w:val="18"/>
+          <w:rtl/>
+          <w:lang w:val="en-US"/>
+        </w:rPr>
+        <w:t xml:space="preserve"> در </w:t>
+      </w:r>
+      <w:r>
+        <w:rPr>
+          <w:color w:val="4472C4" w:themeColor="accent1"/>
+          <w:sz w:val="18"/>
+          <w:szCs w:val="18"/>
+          <w:lang w:val="en-US"/>
+        </w:rPr>
+        <w:t>y = hx+n</w:t>
+      </w:r>
+      <w:r>
+        <w:rPr>
+          <w:rFonts w:hint="cs"/>
+          <w:color w:val="4472C4" w:themeColor="accent1"/>
+          <w:sz w:val="18"/>
+          <w:szCs w:val="18"/>
+          <w:rtl/>
+          <w:lang w:val="en-US"/>
+        </w:rPr>
+        <w:t xml:space="preserve"> در صورتی که </w:t>
+      </w:r>
+      <w:r>
+        <w:rPr>
+          <w:color w:val="4472C4" w:themeColor="accent1"/>
+          <w:sz w:val="18"/>
+          <w:szCs w:val="18"/>
+          <w:lang w:val="en-US"/>
+        </w:rPr>
+        <w:t>h</w:t>
+      </w:r>
+      <w:r>
+        <w:rPr>
+          <w:rFonts w:hint="cs"/>
+          <w:color w:val="4472C4" w:themeColor="accent1"/>
+          <w:sz w:val="18"/>
+          <w:szCs w:val="18"/>
+          <w:rtl/>
+          <w:lang w:val="en-US"/>
+        </w:rPr>
+        <w:t xml:space="preserve"> از نوع </w:t>
+      </w:r>
+      <w:r>
+        <w:rPr>
+          <w:color w:val="4472C4" w:themeColor="accent1"/>
+          <w:sz w:val="18"/>
+          <w:szCs w:val="18"/>
+          <w:lang w:val="en-US"/>
+        </w:rPr>
+        <w:t>randn</w:t>
+      </w:r>
+      <w:r>
+        <w:rPr>
+          <w:rFonts w:hint="cs"/>
+          <w:color w:val="4472C4" w:themeColor="accent1"/>
+          <w:sz w:val="18"/>
+          <w:szCs w:val="18"/>
+          <w:rtl/>
+          <w:lang w:val="en-US"/>
+        </w:rPr>
+        <w:t xml:space="preserve"> باشد</w:t>
+      </w:r>
+    </w:p>
+    <w:p>
+      <w:pPr>
+        <w:bidi/>
+        <w:jc w:val="center"/>
+        <w:rPr>
+          <w:color w:val="4472C4" w:themeColor="accent1"/>
+          <w:sz w:val="18"/>
+          <w:szCs w:val="18"/>
+          <w:rtl/>
+          <w:lang w:val="en-US"/>
+        </w:rPr>
+      </w:pPr>
+    </w:p>
+    <w:p>
+      <w:pPr>
+        <w:bidi/>
+        <w:jc w:val="center"/>
+        <w:rPr>
+          <w:color w:val="4472C4" w:themeColor="accent1"/>
+          <w:sz w:val="18"/>
+          <w:szCs w:val="18"/>
+          <w:rtl/>
+          <w:lang w:val="en-US"/>
+        </w:rPr>
+      </w:pPr>
+      <w:r>
+        <w:rPr>
+          <w:rFonts w:hint="cs"/>
+          <w:color w:val="4472C4" w:themeColor="accent1"/>
+          <w:sz w:val="18"/>
+          <w:szCs w:val="18"/>
+          <w:rtl/>
+          <w:lang w:val="fa-IR"/>
+        </w:rPr>
+        <w:drawing>
+          <wp:inline distT="0" distB="0" distL="0" distR="0" wp14:anchorId="66147F2E" wp14:editId="3B5FFAE0">
+            <wp:extent cx="2355306" cy="1748110"/>
+            <wp:effectExtent l="0" t="0" r="0" b="5080"/>
+            <wp:docPr id="9" name="Picture 9"/>
+            <wp:cNvGraphicFramePr>
+              <a:graphicFrameLocks xmlns:a="http://schemas.openxmlformats.org/drawingml/2006/main" noChangeAspect="1"/>
+            </wp:cNvGraphicFramePr>
+            <a:graphic xmlns:a="http://schemas.openxmlformats.org/drawingml/2006/main">
+              <a:graphicData uri="http://schemas.openxmlformats.org/drawingml/2006/picture">
+                <pic:pic xmlns:pic="http://schemas.openxmlformats.org/drawingml/2006/picture">
+                  <pic:nvPicPr>
+                    <pic:cNvPr id="9" name="Screen Shot 2019-04-29 at 12.12.56 PM.png"/>
+                    <pic:cNvPicPr/>
+                  </pic:nvPicPr>
+                  <pic:blipFill>
+                    <a:blip r:embed="rId14" cstate="print">
+                      <a:extLst>
+                        <a:ext uri="{28A0092B-C50C-407E-A947-70E740481C1C}">
+                          <a14:useLocalDpi xmlns:a14="http://schemas.microsoft.com/office/drawing/2010/main" val="0"/>
+                        </a:ext>
+                      </a:extLst>
+                    </a:blip>
+                    <a:stretch>
+                      <a:fillRect/>
+                    </a:stretch>
+                  </pic:blipFill>
+                  <pic:spPr>
+                    <a:xfrm>
+                      <a:off x="0" y="0"/>
+                      <a:ext cx="2412372" cy="1790464"/>
+                    </a:xfrm>
+                    <a:prstGeom prst="rect">
+                      <a:avLst/>
+                    </a:prstGeom>
+                  </pic:spPr>
+                </pic:pic>
+              </a:graphicData>
+            </a:graphic>
+          </wp:inline>
+        </w:drawing>
+      </w:r>
+    </w:p>
+    <w:p>
+      <w:pPr>
+        <w:bidi/>
+        <w:jc w:val="center"/>
+        <w:rPr>
+          <w:color w:val="4472C4" w:themeColor="accent1"/>
+          <w:sz w:val="18"/>
+          <w:szCs w:val="18"/>
+          <w:lang w:val="en-US"/>
+        </w:rPr>
+      </w:pPr>
+      <w:r>
+        <w:rPr>
+          <w:rFonts w:hint="cs"/>
+          <w:color w:val="4472C4" w:themeColor="accent1"/>
+          <w:sz w:val="18"/>
+          <w:szCs w:val="18"/>
+          <w:rtl/>
+          <w:lang w:val="en-US"/>
+        </w:rPr>
+        <w:t xml:space="preserve">شکل </w:t>
+      </w:r>
+      <w:r>
+        <w:rPr>
+          <w:rFonts w:hint="cs"/>
+          <w:color w:val="4472C4" w:themeColor="accent1"/>
+          <w:sz w:val="18"/>
+          <w:szCs w:val="18"/>
+          <w:rtl/>
+          <w:lang w:val="en-US"/>
+        </w:rPr>
+        <w:t>۴</w:t>
+      </w:r>
+      <w:r>
+        <w:rPr>
+          <w:rFonts w:hint="cs"/>
+          <w:color w:val="4472C4" w:themeColor="accent1"/>
+          <w:sz w:val="18"/>
+          <w:szCs w:val="18"/>
+          <w:rtl/>
+          <w:lang w:val="en-US"/>
+        </w:rPr>
+        <w:t>-</w:t>
+      </w:r>
+      <w:r>
+        <w:rPr>
+          <w:rFonts w:hint="cs"/>
+          <w:color w:val="4472C4" w:themeColor="accent1"/>
+          <w:sz w:val="18"/>
+          <w:szCs w:val="18"/>
+          <w:rtl/>
+          <w:lang w:val="en-US"/>
+        </w:rPr>
+        <w:t xml:space="preserve"> نمودار </w:t>
+      </w:r>
+      <w:r>
+        <w:rPr>
+          <w:color w:val="4472C4" w:themeColor="accent1"/>
+          <w:sz w:val="18"/>
+          <w:szCs w:val="18"/>
+          <w:lang w:val="en-US"/>
+        </w:rPr>
+        <w:t>BER</w:t>
+      </w:r>
+      <w:r>
+        <w:rPr>
+          <w:rFonts w:hint="cs"/>
+          <w:color w:val="4472C4" w:themeColor="accent1"/>
+          <w:sz w:val="18"/>
+          <w:szCs w:val="18"/>
+          <w:rtl/>
+          <w:lang w:val="en-US"/>
+        </w:rPr>
+        <w:t xml:space="preserve"> در </w:t>
+      </w:r>
+      <w:r>
+        <w:rPr>
+          <w:color w:val="4472C4" w:themeColor="accent1"/>
+          <w:sz w:val="18"/>
+          <w:szCs w:val="18"/>
+          <w:lang w:val="en-US"/>
+        </w:rPr>
+        <w:t>y = hx+n</w:t>
+      </w:r>
+      <w:r>
+        <w:rPr>
+          <w:rFonts w:hint="cs"/>
+          <w:color w:val="4472C4" w:themeColor="accent1"/>
+          <w:sz w:val="18"/>
+          <w:szCs w:val="18"/>
+          <w:rtl/>
+          <w:lang w:val="en-US"/>
+        </w:rPr>
+        <w:t xml:space="preserve"> در صورتی که </w:t>
+      </w:r>
+      <w:r>
+        <w:rPr>
+          <w:color w:val="4472C4" w:themeColor="accent1"/>
+          <w:sz w:val="18"/>
+          <w:szCs w:val="18"/>
+          <w:lang w:val="en-US"/>
+        </w:rPr>
+        <w:t>h</w:t>
+      </w:r>
+      <w:r>
+        <w:rPr>
+          <w:rFonts w:hint="cs"/>
+          <w:color w:val="4472C4" w:themeColor="accent1"/>
+          <w:sz w:val="18"/>
+          <w:szCs w:val="18"/>
+          <w:rtl/>
+          <w:lang w:val="en-US"/>
+        </w:rPr>
+        <w:t xml:space="preserve"> از نوع </w:t>
+      </w:r>
+      <w:r>
+        <w:rPr>
+          <w:color w:val="4472C4" w:themeColor="accent1"/>
+          <w:sz w:val="18"/>
+          <w:szCs w:val="18"/>
+          <w:lang w:val="en-US"/>
+        </w:rPr>
+        <w:t>normrnd</w:t>
+      </w:r>
+      <w:r>
+        <w:rPr>
+          <w:rFonts w:hint="cs"/>
+          <w:color w:val="4472C4" w:themeColor="accent1"/>
+          <w:sz w:val="18"/>
+          <w:szCs w:val="18"/>
+          <w:rtl/>
+          <w:lang w:val="en-US"/>
+        </w:rPr>
+        <w:t xml:space="preserve"> باشد</w:t>
+      </w:r>
+    </w:p>
+    <w:p>
+      <w:pPr>
+        <w:bidi/>
+        <w:jc w:val="center"/>
+        <w:rPr>
+          <w:color w:val="4472C4" w:themeColor="accent1"/>
+          <w:sz w:val="18"/>
+          <w:szCs w:val="18"/>
+          <w:rtl/>
+          <w:lang w:val="en-US"/>
+        </w:rPr>
+      </w:pPr>
+      <w:r>
+        <w:rPr>
+          <w:color w:val="4472C4" w:themeColor="accent1"/>
+          <w:sz w:val="18"/>
+          <w:szCs w:val="18"/>
+          <w:rtl/>
+          <w:lang w:val="fa-IR"/>
+        </w:rPr>
+        <w:drawing>
+          <wp:inline distT="0" distB="0" distL="0" distR="0" wp14:anchorId="6C28442E" wp14:editId="5FCC8CA0">
+            <wp:extent cx="2401001" cy="1854106"/>
+            <wp:effectExtent l="0" t="0" r="0" b="635"/>
+            <wp:docPr id="10" name="Picture 10"/>
+            <wp:cNvGraphicFramePr>
+              <a:graphicFrameLocks xmlns:a="http://schemas.openxmlformats.org/drawingml/2006/main" noChangeAspect="1"/>
+            </wp:cNvGraphicFramePr>
+            <a:graphic xmlns:a="http://schemas.openxmlformats.org/drawingml/2006/main">
+              <a:graphicData uri="http://schemas.openxmlformats.org/drawingml/2006/picture">
+                <pic:pic xmlns:pic="http://schemas.openxmlformats.org/drawingml/2006/picture">
+                  <pic:nvPicPr>
+                    <pic:cNvPr id="10" name="Screen Shot 2019-04-29 at 12.15.51 PM.png"/>
+                    <pic:cNvPicPr/>
+                  </pic:nvPicPr>
+                  <pic:blipFill>
+                    <a:blip r:embed="rId15" cstate="print">
+                      <a:extLst>
+                        <a:ext uri="{28A0092B-C50C-407E-A947-70E740481C1C}">
+                          <a14:useLocalDpi xmlns:a14="http://schemas.microsoft.com/office/drawing/2010/main" val="0"/>
+                        </a:ext>
+                      </a:extLst>
+                    </a:blip>
+                    <a:stretch>
+                      <a:fillRect/>
+                    </a:stretch>
+                  </pic:blipFill>
+                  <pic:spPr>
+                    <a:xfrm>
+                      <a:off x="0" y="0"/>
+                      <a:ext cx="2418657" cy="1867740"/>
+                    </a:xfrm>
+                    <a:prstGeom prst="rect">
+                      <a:avLst/>
+                    </a:prstGeom>
+                  </pic:spPr>
+                </pic:pic>
+              </a:graphicData>
+            </a:graphic>
+          </wp:inline>
+        </w:drawing>
+      </w:r>
+    </w:p>
+    <w:p>
+      <w:pPr>
+        <w:bidi/>
+        <w:jc w:val="center"/>
+        <w:rPr>
+          <w:color w:val="4472C4" w:themeColor="accent1"/>
+          <w:sz w:val="18"/>
+          <w:szCs w:val="18"/>
+          <w:lang w:val="en-US"/>
+        </w:rPr>
+      </w:pPr>
+      <w:r>
+        <w:rPr>
+          <w:rFonts w:hint="cs"/>
+          <w:color w:val="4472C4" w:themeColor="accent1"/>
+          <w:sz w:val="18"/>
+          <w:szCs w:val="18"/>
+          <w:rtl/>
+          <w:lang w:val="en-US"/>
+        </w:rPr>
+        <w:t xml:space="preserve">شکل </w:t>
+      </w:r>
+      <w:r>
+        <w:rPr>
+          <w:rFonts w:hint="cs"/>
+          <w:color w:val="4472C4" w:themeColor="accent1"/>
+          <w:sz w:val="18"/>
+          <w:szCs w:val="18"/>
+          <w:rtl/>
+          <w:lang w:val="en-US"/>
+        </w:rPr>
+        <w:t>۵</w:t>
+      </w:r>
+      <w:r>
+        <w:rPr>
+          <w:rFonts w:hint="cs"/>
+          <w:color w:val="4472C4" w:themeColor="accent1"/>
+          <w:sz w:val="18"/>
+          <w:szCs w:val="18"/>
+          <w:rtl/>
+          <w:lang w:val="en-US"/>
+        </w:rPr>
+        <w:t>-</w:t>
+      </w:r>
+      <w:r>
+        <w:rPr>
+          <w:rFonts w:hint="cs"/>
+          <w:color w:val="4472C4" w:themeColor="accent1"/>
+          <w:sz w:val="18"/>
+          <w:szCs w:val="18"/>
+          <w:rtl/>
+          <w:lang w:val="en-US"/>
+        </w:rPr>
+        <w:t xml:space="preserve"> نمودار </w:t>
+      </w:r>
+      <w:r>
+        <w:rPr>
+          <w:color w:val="4472C4" w:themeColor="accent1"/>
+          <w:sz w:val="18"/>
+          <w:szCs w:val="18"/>
+          <w:lang w:val="en-US"/>
+        </w:rPr>
+        <w:t>BER</w:t>
+      </w:r>
+      <w:r>
+        <w:rPr>
+          <w:rFonts w:hint="cs"/>
+          <w:color w:val="4472C4" w:themeColor="accent1"/>
+          <w:sz w:val="18"/>
+          <w:szCs w:val="18"/>
+          <w:rtl/>
+          <w:lang w:val="en-US"/>
+        </w:rPr>
+        <w:t xml:space="preserve"> در </w:t>
+      </w:r>
+      <w:r>
+        <w:rPr>
+          <w:color w:val="4472C4" w:themeColor="accent1"/>
+          <w:sz w:val="18"/>
+          <w:szCs w:val="18"/>
+          <w:lang w:val="en-US"/>
+        </w:rPr>
+        <w:t>y = x+n/h</w:t>
+      </w:r>
+      <w:r>
+        <w:rPr>
+          <w:rFonts w:hint="cs"/>
+          <w:color w:val="4472C4" w:themeColor="accent1"/>
+          <w:sz w:val="18"/>
+          <w:szCs w:val="18"/>
+          <w:rtl/>
+          <w:lang w:val="en-US"/>
+        </w:rPr>
+        <w:t xml:space="preserve"> </w:t>
+      </w:r>
+    </w:p>
+    <w:p>
+      <w:pPr>
+        <w:bidi/>
+        <w:jc w:val="center"/>
+        <w:rPr>
+          <w:sz w:val="18"/>
+          <w:szCs w:val="18"/>
+          <w:rtl/>
+          <w:lang w:val="en-US"/>
+        </w:rPr>
+      </w:pPr>
+      <w:r>
+        <w:rPr>
+          <w:rFonts w:hint="cs"/>
+          <w:sz w:val="18"/>
+          <w:szCs w:val="18"/>
+          <w:rtl/>
+          <w:lang w:val="fa-IR"/>
+        </w:rPr>
+        <w:drawing>
+          <wp:inline distT="0" distB="0" distL="0" distR="0" wp14:anchorId="453BAFF7" wp14:editId="1DDA6868">
+            <wp:extent cx="2408688" cy="1817581"/>
+            <wp:effectExtent l="0" t="0" r="4445" b="0"/>
+            <wp:docPr id="11" name="Picture 11"/>
+            <wp:cNvGraphicFramePr>
+              <a:graphicFrameLocks xmlns:a="http://schemas.openxmlformats.org/drawingml/2006/main" noChangeAspect="1"/>
+            </wp:cNvGraphicFramePr>
+            <a:graphic xmlns:a="http://schemas.openxmlformats.org/drawingml/2006/main">
+              <a:graphicData uri="http://schemas.openxmlformats.org/drawingml/2006/picture">
+                <pic:pic xmlns:pic="http://schemas.openxmlformats.org/drawingml/2006/picture">
+                  <pic:nvPicPr>
+                    <pic:cNvPr id="11" name="Screen Shot 2019-04-29 at 12.16.26 PM.png"/>
+                    <pic:cNvPicPr/>
+                  </pic:nvPicPr>
+                  <pic:blipFill>
+                    <a:blip r:embed="rId16" cstate="print">
+                      <a:extLst>
+                        <a:ext uri="{28A0092B-C50C-407E-A947-70E740481C1C}">
+                          <a14:useLocalDpi xmlns:a14="http://schemas.microsoft.com/office/drawing/2010/main" val="0"/>
+                        </a:ext>
+                      </a:extLst>
+                    </a:blip>
+                    <a:stretch>
+                      <a:fillRect/>
+                    </a:stretch>
+                  </pic:blipFill>
+                  <pic:spPr>
+                    <a:xfrm>
+                      <a:off x="0" y="0"/>
+                      <a:ext cx="2451016" cy="1849522"/>
+                    </a:xfrm>
+                    <a:prstGeom prst="rect">
+                      <a:avLst/>
+                    </a:prstGeom>
+                  </pic:spPr>
+                </pic:pic>
+              </a:graphicData>
+            </a:graphic>
+          </wp:inline>
+        </w:drawing>
+      </w:r>
+    </w:p>
+    <w:p>
+      <w:pPr>
+        <w:bidi/>
+        <w:jc w:val="center"/>
+        <w:rPr>
+          <w:color w:val="4472C4" w:themeColor="accent1"/>
+          <w:sz w:val="18"/>
+          <w:szCs w:val="18"/>
+          <w:lang w:val="en-US"/>
+        </w:rPr>
+      </w:pPr>
+      <w:r>
+        <w:rPr>
+          <w:rFonts w:hint="cs"/>
+          <w:color w:val="4472C4" w:themeColor="accent1"/>
+          <w:sz w:val="18"/>
+          <w:szCs w:val="18"/>
+          <w:rtl/>
+          <w:lang w:val="en-US"/>
+        </w:rPr>
+        <w:t xml:space="preserve">شکل </w:t>
+      </w:r>
+      <w:r>
+        <w:rPr>
+          <w:rFonts w:hint="cs"/>
+          <w:color w:val="4472C4" w:themeColor="accent1"/>
+          <w:sz w:val="18"/>
+          <w:szCs w:val="18"/>
+          <w:rtl/>
+          <w:lang w:val="en-US"/>
+        </w:rPr>
+        <w:t>۶</w:t>
+      </w:r>
+      <w:r>
+        <w:rPr>
+          <w:rFonts w:hint="cs"/>
+          <w:color w:val="4472C4" w:themeColor="accent1"/>
+          <w:sz w:val="18"/>
+          <w:szCs w:val="18"/>
+          <w:rtl/>
+          <w:lang w:val="en-US"/>
+        </w:rPr>
+        <w:t>-</w:t>
+      </w:r>
+      <w:r>
+        <w:rPr>
+          <w:rFonts w:hint="cs"/>
+          <w:color w:val="4472C4" w:themeColor="accent1"/>
+          <w:sz w:val="18"/>
+          <w:szCs w:val="18"/>
+          <w:rtl/>
+          <w:lang w:val="en-US"/>
+        </w:rPr>
+        <w:t xml:space="preserve"> نمودار </w:t>
+      </w:r>
+      <w:r>
+        <w:rPr>
+          <w:color w:val="4472C4" w:themeColor="accent1"/>
+          <w:sz w:val="18"/>
+          <w:szCs w:val="18"/>
+          <w:lang w:val="en-US"/>
+        </w:rPr>
+        <w:t>BER</w:t>
+      </w:r>
+      <w:r>
+        <w:rPr>
+          <w:rFonts w:hint="cs"/>
+          <w:color w:val="4472C4" w:themeColor="accent1"/>
+          <w:sz w:val="18"/>
+          <w:szCs w:val="18"/>
+          <w:rtl/>
+          <w:lang w:val="en-US"/>
+        </w:rPr>
+        <w:t xml:space="preserve"> در </w:t>
+      </w:r>
+      <w:r>
+        <w:rPr>
+          <w:color w:val="4472C4" w:themeColor="accent1"/>
+          <w:sz w:val="18"/>
+          <w:szCs w:val="18"/>
+          <w:lang w:val="en-US"/>
+        </w:rPr>
+        <w:t>y = x+n</w:t>
+      </w:r>
+      <w:r>
+        <w:rPr>
+          <w:rFonts w:hint="cs"/>
+          <w:color w:val="4472C4" w:themeColor="accent1"/>
+          <w:sz w:val="18"/>
+          <w:szCs w:val="18"/>
+          <w:rtl/>
+          <w:lang w:val="en-US"/>
+        </w:rPr>
+        <w:t xml:space="preserve"> بدون در نظر گرفتن اثر کانال</w:t>
+      </w:r>
+    </w:p>
+    <w:p>
+      <w:pPr>
+        <w:bidi/>
+        <w:jc w:val="center"/>
+        <w:rPr>
+          <w:sz w:val="18"/>
+          <w:szCs w:val="18"/>
+          <w:lang w:val="en-US"/>
+        </w:rPr>
+      </w:pPr>
+    </w:p>
+    <w:p>
+      <w:pPr>
+        <w:bidi/>
+        <w:rPr>
+          <w:b/>
+          <w:bCs/>
+          <w:color w:val="4472C4" w:themeColor="accent1"/>
+        </w:rPr>
+      </w:pPr>
+      <w:r>
+        <w:rPr>
+          <w:b/>
+          <w:bCs/>
+          <w:color w:val="4472C4" w:themeColor="accent1"/>
+        </w:rPr>
+        <w:lastRenderedPageBreak/>
+        <w:t>16QAM</w:t>
+      </w:r>
+    </w:p>
+    <w:p>
+      <w:pPr>
+        <w:bidi/>
+        <w:rPr>
+          <w:rFonts w:ascii="B Nazanin" w:hAnsi="B Nazanin" w:cs="B Nazanin"/>
+          <w:color w:val="000000" w:themeColor="text1"/>
+          <w:sz w:val="20"/>
+          <w:szCs w:val="20"/>
+          <w:rtl/>
+          <w:lang w:val="en-US"/>
+        </w:rPr>
+      </w:pPr>
+      <w:r>
+        <w:rPr>
+          <w:rFonts w:ascii="B Nazanin" w:hAnsi="B Nazanin" w:cs="B Nazanin" w:hint="cs"/>
+          <w:sz w:val="20"/>
+          <w:szCs w:val="20"/>
+          <w:rtl/>
+          <w:lang w:val="en-US"/>
+        </w:rPr>
+        <w:t xml:space="preserve">در طراحی این بخش در ابتدا ورودی های نرمالایز شده اند. </w:t>
+      </w:r>
+      <w:r>
+        <w:rPr>
+          <w:rFonts w:ascii="B Nazanin" w:hAnsi="B Nazanin" w:cs="B Nazanin" w:hint="cs"/>
+          <w:color w:val="000000" w:themeColor="text1"/>
+          <w:sz w:val="20"/>
+          <w:szCs w:val="20"/>
+          <w:rtl/>
+        </w:rPr>
+        <w:t xml:space="preserve">در طراحی </w:t>
+      </w:r>
+      <w:r>
+        <w:rPr>
+          <w:rFonts w:ascii="B Nazanin" w:hAnsi="B Nazanin" w:cs="B Nazanin" w:hint="cs"/>
+          <w:color w:val="000000" w:themeColor="text1"/>
+          <w:sz w:val="20"/>
+          <w:szCs w:val="20"/>
+          <w:lang w:val="en-US"/>
+        </w:rPr>
+        <w:t>scatter plot</w:t>
+      </w:r>
+      <w:r>
+        <w:rPr>
+          <w:rFonts w:ascii="B Nazanin" w:hAnsi="B Nazanin" w:cs="B Nazanin" w:hint="cs"/>
+          <w:color w:val="000000" w:themeColor="text1"/>
+          <w:sz w:val="20"/>
+          <w:szCs w:val="20"/>
+          <w:rtl/>
+          <w:lang w:val="en-US"/>
+        </w:rPr>
+        <w:t xml:space="preserve"> دو حالت در نظر گرفته شده است. اول اینکه به ازای تمامی ورودی ها یک </w:t>
+      </w:r>
+      <w:r>
+        <w:rPr>
+          <w:rFonts w:ascii="B Nazanin" w:hAnsi="B Nazanin" w:cs="B Nazanin" w:hint="cs"/>
+          <w:color w:val="000000" w:themeColor="text1"/>
+          <w:sz w:val="20"/>
+          <w:szCs w:val="20"/>
+          <w:lang w:val="en-US"/>
+        </w:rPr>
+        <w:t>h</w:t>
+      </w:r>
+      <w:r>
+        <w:rPr>
+          <w:rFonts w:ascii="B Nazanin" w:hAnsi="B Nazanin" w:cs="B Nazanin" w:hint="cs"/>
+          <w:color w:val="000000" w:themeColor="text1"/>
+          <w:sz w:val="20"/>
+          <w:szCs w:val="20"/>
+          <w:rtl/>
+          <w:lang w:val="en-US"/>
+        </w:rPr>
+        <w:t xml:space="preserve"> و در حالت بعد در ازای هر ورودی یک </w:t>
+      </w:r>
+      <w:r>
+        <w:rPr>
+          <w:rFonts w:ascii="B Nazanin" w:hAnsi="B Nazanin" w:cs="B Nazanin" w:hint="cs"/>
+          <w:color w:val="000000" w:themeColor="text1"/>
+          <w:sz w:val="20"/>
+          <w:szCs w:val="20"/>
+          <w:lang w:val="en-US"/>
+        </w:rPr>
+        <w:t>h</w:t>
+      </w:r>
+      <w:r>
+        <w:rPr>
+          <w:rFonts w:ascii="B Nazanin" w:hAnsi="B Nazanin" w:cs="B Nazanin" w:hint="cs"/>
+          <w:color w:val="000000" w:themeColor="text1"/>
+          <w:sz w:val="20"/>
+          <w:szCs w:val="20"/>
+          <w:rtl/>
+          <w:lang w:val="en-US"/>
+        </w:rPr>
+        <w:t xml:space="preserve"> تصادفی نرمال در تولید شود. تصویر خروجی ها در </w:t>
+      </w:r>
+      <w:r>
+        <w:rPr>
+          <w:rFonts w:ascii="B Nazanin" w:hAnsi="B Nazanin" w:cs="B Nazanin" w:hint="cs"/>
+          <w:color w:val="000000" w:themeColor="text1"/>
+          <w:sz w:val="20"/>
+          <w:szCs w:val="20"/>
+          <w:lang w:val="en-US"/>
+        </w:rPr>
+        <w:t>snr</w:t>
+      </w:r>
+      <w:r>
+        <w:rPr>
+          <w:rFonts w:ascii="B Nazanin" w:hAnsi="B Nazanin" w:cs="B Nazanin" w:hint="cs"/>
+          <w:color w:val="000000" w:themeColor="text1"/>
+          <w:sz w:val="20"/>
+          <w:szCs w:val="20"/>
+          <w:rtl/>
+          <w:lang w:val="en-US"/>
+        </w:rPr>
+        <w:t xml:space="preserve"> های مختلف در ادامه آورده شده است:</w:t>
+      </w:r>
+    </w:p>
+    <w:p>
+      <w:pPr>
+        <w:bidi/>
+        <w:rPr>
+          <w:rFonts w:ascii="B Nazanin" w:hAnsi="B Nazanin" w:cs="B Nazanin"/>
+          <w:color w:val="000000" w:themeColor="text1"/>
+          <w:sz w:val="20"/>
+          <w:szCs w:val="20"/>
+          <w:rtl/>
+          <w:lang w:val="en-US"/>
+        </w:rPr>
+      </w:pPr>
+    </w:p>
+    <w:p>
+      <w:pPr>
+        <w:bidi/>
+        <w:jc w:val="center"/>
+        <w:rPr>
+          <w:rFonts w:ascii="B Nazanin" w:hAnsi="B Nazanin" w:cs="B Nazanin"/>
+          <w:sz w:val="20"/>
+          <w:szCs w:val="20"/>
+          <w:rtl/>
+          <w:lang w:val="en-US"/>
+        </w:rPr>
+      </w:pPr>
+      <w:r>
+        <w:rPr>
+          <w:rFonts w:ascii="B Nazanin" w:hAnsi="B Nazanin" w:cs="B Nazanin" w:hint="cs"/>
+          <w:sz w:val="20"/>
+          <w:szCs w:val="20"/>
+          <w:rtl/>
+          <w:lang w:val="fa-IR"/>
+        </w:rPr>
+        <w:drawing>
+          <wp:inline distT="0" distB="0" distL="0" distR="0" wp14:anchorId="5E8EC012" wp14:editId="37D27936">
+            <wp:extent cx="2675882" cy="2629972"/>
+            <wp:effectExtent l="0" t="0" r="4445" b="0"/>
+            <wp:docPr id="12" name="Picture 12"/>
+            <wp:cNvGraphicFramePr>
+              <a:graphicFrameLocks xmlns:a="http://schemas.openxmlformats.org/drawingml/2006/main" noChangeAspect="1"/>
+            </wp:cNvGraphicFramePr>
+            <a:graphic xmlns:a="http://schemas.openxmlformats.org/drawingml/2006/main">
+              <a:graphicData uri="http://schemas.openxmlformats.org/drawingml/2006/picture">
+                <pic:pic xmlns:pic="http://schemas.openxmlformats.org/drawingml/2006/picture">
+                  <pic:nvPicPr>
+                    <pic:cNvPr id="12" name="Screen Shot 2019-04-29 at 12.32.45 PM.png"/>
+                    <pic:cNvPicPr/>
+                  </pic:nvPicPr>
+                  <pic:blipFill>
+                    <a:blip r:embed="rId17" cstate="print">
+                      <a:extLst>
+                        <a:ext uri="{28A0092B-C50C-407E-A947-70E740481C1C}">
+                          <a14:useLocalDpi xmlns:a14="http://schemas.microsoft.com/office/drawing/2010/main" val="0"/>
+                        </a:ext>
+                      </a:extLst>
+                    </a:blip>
+                    <a:stretch>
+                      <a:fillRect/>
+                    </a:stretch>
+                  </pic:blipFill>
+                  <pic:spPr>
+                    <a:xfrm>
+                      <a:off x="0" y="0"/>
+                      <a:ext cx="2680181" cy="2634197"/>
+                    </a:xfrm>
+                    <a:prstGeom prst="rect">
+                      <a:avLst/>
+                    </a:prstGeom>
+                  </pic:spPr>
+                </pic:pic>
+              </a:graphicData>
+            </a:graphic>
+          </wp:inline>
+        </w:drawing>
+      </w:r>
+    </w:p>
+    <w:p>
+      <w:pPr>
+        <w:bidi/>
+        <w:rPr>
+          <w:rFonts w:ascii="B Nazanin" w:hAnsi="B Nazanin" w:cs="B Nazanin"/>
+          <w:sz w:val="20"/>
+          <w:szCs w:val="20"/>
+          <w:rtl/>
+          <w:lang w:val="en-US"/>
+        </w:rPr>
+      </w:pPr>
+    </w:p>
+    <w:p>
+      <w:pPr>
+        <w:tabs>
+          <w:tab w:val="left" w:pos="2774"/>
+          <w:tab w:val="left" w:pos="2973"/>
+        </w:tabs>
+        <w:bidi/>
+        <w:jc w:val="center"/>
+        <w:rPr>
+          <w:rFonts w:ascii="B Nazanin" w:hAnsi="B Nazanin" w:cs="Times New Roman"/>
+          <w:sz w:val="20"/>
+          <w:szCs w:val="20"/>
+          <w:lang w:val="en-US"/>
+        </w:rPr>
+      </w:pPr>
+    </w:p>
+    <w:p>
+      <w:pPr>
+        <w:tabs>
+          <w:tab w:val="left" w:pos="2774"/>
+          <w:tab w:val="left" w:pos="2973"/>
+        </w:tabs>
+        <w:bidi/>
+        <w:jc w:val="center"/>
+        <w:rPr>
+          <w:rFonts w:ascii="B Nazanin" w:hAnsi="B Nazanin" w:cs="B Nazanin"/>
+          <w:sz w:val="20"/>
+          <w:szCs w:val="20"/>
+          <w:lang w:val="en-US"/>
+        </w:rPr>
+      </w:pPr>
+      <w:r>
+        <w:rPr>
+          <w:rFonts w:ascii="B Nazanin" w:hAnsi="B Nazanin" w:cs="Times New Roman" w:hint="cs"/>
+          <w:sz w:val="20"/>
+          <w:szCs w:val="20"/>
+          <w:rtl/>
+          <w:lang w:val="fa-IR"/>
+        </w:rPr>
+        <w:drawing>
+          <wp:inline distT="0" distB="0" distL="0" distR="0" wp14:anchorId="30EFD9EE" wp14:editId="5DA50BC5">
+            <wp:extent cx="2153485" cy="1653996"/>
+            <wp:effectExtent l="0" t="0" r="5715" b="0"/>
+            <wp:docPr id="21" name="Picture 21"/>
+            <wp:cNvGraphicFramePr>
+              <a:graphicFrameLocks xmlns:a="http://schemas.openxmlformats.org/drawingml/2006/main" noChangeAspect="1"/>
+            </wp:cNvGraphicFramePr>
+            <a:graphic xmlns:a="http://schemas.openxmlformats.org/drawingml/2006/main">
+              <a:graphicData uri="http://schemas.openxmlformats.org/drawingml/2006/picture">
+                <pic:pic xmlns:pic="http://schemas.openxmlformats.org/drawingml/2006/picture">
+                  <pic:nvPicPr>
+                    <pic:cNvPr id="21" name="Screen Shot 2019-04-29 at 12.44.17 PM.png"/>
+                    <pic:cNvPicPr/>
+                  </pic:nvPicPr>
+                  <pic:blipFill>
+                    <a:blip r:embed="rId18" cstate="print">
+                      <a:extLst>
+                        <a:ext uri="{28A0092B-C50C-407E-A947-70E740481C1C}">
+                          <a14:useLocalDpi xmlns:a14="http://schemas.microsoft.com/office/drawing/2010/main" val="0"/>
+                        </a:ext>
+                      </a:extLst>
+                    </a:blip>
+                    <a:stretch>
+                      <a:fillRect/>
+                    </a:stretch>
+                  </pic:blipFill>
+                  <pic:spPr>
+                    <a:xfrm>
+                      <a:off x="0" y="0"/>
+                      <a:ext cx="2214701" cy="1701013"/>
+                    </a:xfrm>
+                    <a:prstGeom prst="rect">
+                      <a:avLst/>
+                    </a:prstGeom>
+                  </pic:spPr>
+                </pic:pic>
+              </a:graphicData>
+            </a:graphic>
+          </wp:inline>
+        </w:drawing>
+      </w:r>
+      <w:r>
+        <w:rPr>
+          <w:rFonts w:ascii="B Nazanin" w:hAnsi="B Nazanin" w:cs="B Nazanin"/>
+          <w:sz w:val="20"/>
+          <w:szCs w:val="20"/>
+          <w:lang w:val="en-US"/>
+        </w:rPr>
+        <w:drawing>
+          <wp:inline distT="0" distB="0" distL="0" distR="0" wp14:anchorId="03DE7082" wp14:editId="446BB88B">
+            <wp:extent cx="2227605" cy="1649286"/>
+            <wp:effectExtent l="0" t="0" r="0" b="1905"/>
+            <wp:docPr id="20" name="Picture 20"/>
+            <wp:cNvGraphicFramePr>
+              <a:graphicFrameLocks xmlns:a="http://schemas.openxmlformats.org/drawingml/2006/main" noChangeAspect="1"/>
+            </wp:cNvGraphicFramePr>
+            <a:graphic xmlns:a="http://schemas.openxmlformats.org/drawingml/2006/main">
+              <a:graphicData uri="http://schemas.openxmlformats.org/drawingml/2006/picture">
+                <pic:pic xmlns:pic="http://schemas.openxmlformats.org/drawingml/2006/picture">
+                  <pic:nvPicPr>
+                    <pic:cNvPr id="20" name="Screen Shot 2019-04-29 at 12.44.02 PM.png"/>
+                    <pic:cNvPicPr/>
+                  </pic:nvPicPr>
+                  <pic:blipFill>
+                    <a:blip r:embed="rId19" cstate="print">
+                      <a:extLst>
+                        <a:ext uri="{28A0092B-C50C-407E-A947-70E740481C1C}">
+                          <a14:useLocalDpi xmlns:a14="http://schemas.microsoft.com/office/drawing/2010/main" val="0"/>
+                        </a:ext>
+                      </a:extLst>
+                    </a:blip>
+                    <a:stretch>
+                      <a:fillRect/>
+                    </a:stretch>
+                  </pic:blipFill>
+                  <pic:spPr>
+                    <a:xfrm>
+                      <a:off x="0" y="0"/>
+                      <a:ext cx="2234385" cy="1654306"/>
+                    </a:xfrm>
+                    <a:prstGeom prst="rect">
+                      <a:avLst/>
+                    </a:prstGeom>
+                  </pic:spPr>
+                </pic:pic>
+              </a:graphicData>
+            </a:graphic>
+          </wp:inline>
+        </w:drawing>
+      </w:r>
+    </w:p>
+    <w:p>
+      <w:pPr>
+        <w:bidi/>
+        <w:rPr>
+          <w:rFonts w:ascii="B Nazanin" w:hAnsi="B Nazanin" w:cs="B Nazanin"/>
+          <w:sz w:val="20"/>
+          <w:szCs w:val="20"/>
+          <w:lang w:val="en-US"/>
+        </w:rPr>
+      </w:pPr>
+    </w:p>
+    <w:p>
+      <w:pPr>
+        <w:bidi/>
+        <w:jc w:val="center"/>
+        <w:rPr>
+          <w:rFonts w:ascii="B Nazanin" w:hAnsi="B Nazanin" w:cs="B Nazanin"/>
+          <w:sz w:val="20"/>
+          <w:szCs w:val="20"/>
+          <w:lang w:val="en-US"/>
+        </w:rPr>
+      </w:pPr>
+      <w:r>
+        <w:rPr>
+          <w:rFonts w:ascii="B Nazanin" w:hAnsi="B Nazanin" w:cs="B Nazanin"/>
+          <w:sz w:val="20"/>
+          <w:szCs w:val="20"/>
+          <w:lang w:val="en-US"/>
+        </w:rPr>
+        <w:t xml:space="preserve">   </w:t>
+      </w:r>
+      <w:r>
+        <w:rPr>
+          <w:rFonts w:ascii="B Nazanin" w:hAnsi="B Nazanin" w:cs="B Nazanin"/>
+          <w:sz w:val="20"/>
+          <w:szCs w:val="20"/>
+          <w:lang w:val="en-US"/>
+        </w:rPr>
+        <w:drawing>
+          <wp:inline distT="0" distB="0" distL="0" distR="0" wp14:anchorId="4F0D6694" wp14:editId="7C7A63FA">
+            <wp:extent cx="2344614" cy="1790023"/>
+            <wp:effectExtent l="0" t="0" r="5080" b="1270"/>
+            <wp:docPr id="23" name="Picture 23"/>
+            <wp:cNvGraphicFramePr>
+              <a:graphicFrameLocks xmlns:a="http://schemas.openxmlformats.org/drawingml/2006/main" noChangeAspect="1"/>
+            </wp:cNvGraphicFramePr>
+            <a:graphic xmlns:a="http://schemas.openxmlformats.org/drawingml/2006/main">
+              <a:graphicData uri="http://schemas.openxmlformats.org/drawingml/2006/picture">
+                <pic:pic xmlns:pic="http://schemas.openxmlformats.org/drawingml/2006/picture">
+                  <pic:nvPicPr>
+                    <pic:cNvPr id="23" name="Screen Shot 2019-04-29 at 12.44.29 PM.png"/>
+                    <pic:cNvPicPr/>
+                  </pic:nvPicPr>
+                  <pic:blipFill>
+                    <a:blip r:embed="rId20" cstate="print">
+                      <a:extLst>
+                        <a:ext uri="{28A0092B-C50C-407E-A947-70E740481C1C}">
+                          <a14:useLocalDpi xmlns:a14="http://schemas.microsoft.com/office/drawing/2010/main" val="0"/>
+                        </a:ext>
+                      </a:extLst>
+                    </a:blip>
+                    <a:stretch>
+                      <a:fillRect/>
+                    </a:stretch>
+                  </pic:blipFill>
+                  <pic:spPr>
+                    <a:xfrm>
+                      <a:off x="0" y="0"/>
+                      <a:ext cx="2355777" cy="1798546"/>
+                    </a:xfrm>
+                    <a:prstGeom prst="rect">
+                      <a:avLst/>
+                    </a:prstGeom>
+                  </pic:spPr>
+                </pic:pic>
+              </a:graphicData>
+            </a:graphic>
+          </wp:inline>
+        </w:drawing>
+      </w:r>
+      <w:r>
+        <w:rPr>
+          <w:rFonts w:ascii="B Nazanin" w:hAnsi="B Nazanin" w:cs="B Nazanin"/>
+          <w:sz w:val="20"/>
+          <w:szCs w:val="20"/>
+          <w:lang w:val="en-US"/>
+        </w:rPr>
+        <w:drawing>
+          <wp:inline distT="0" distB="0" distL="0" distR="0" wp14:anchorId="36E9385A" wp14:editId="1445FF63">
+            <wp:extent cx="2339293" cy="1792208"/>
+            <wp:effectExtent l="0" t="0" r="0" b="0"/>
+            <wp:docPr id="24" name="Picture 24"/>
+            <wp:cNvGraphicFramePr>
+              <a:graphicFrameLocks xmlns:a="http://schemas.openxmlformats.org/drawingml/2006/main" noChangeAspect="1"/>
+            </wp:cNvGraphicFramePr>
+            <a:graphic xmlns:a="http://schemas.openxmlformats.org/drawingml/2006/main">
+              <a:graphicData uri="http://schemas.openxmlformats.org/drawingml/2006/picture">
+                <pic:pic xmlns:pic="http://schemas.openxmlformats.org/drawingml/2006/picture">
+                  <pic:nvPicPr>
+                    <pic:cNvPr id="24" name="Screen Shot 2019-04-29 at 12.44.46 PM.png"/>
+                    <pic:cNvPicPr/>
+                  </pic:nvPicPr>
+                  <pic:blipFill>
+                    <a:blip r:embed="rId21" cstate="print">
+                      <a:extLst>
+                        <a:ext uri="{28A0092B-C50C-407E-A947-70E740481C1C}">
+                          <a14:useLocalDpi xmlns:a14="http://schemas.microsoft.com/office/drawing/2010/main" val="0"/>
+                        </a:ext>
+                      </a:extLst>
+                    </a:blip>
+                    <a:stretch>
+                      <a:fillRect/>
+                    </a:stretch>
+                  </pic:blipFill>
+                  <pic:spPr>
+                    <a:xfrm>
+                      <a:off x="0" y="0"/>
+                      <a:ext cx="2352986" cy="1802699"/>
+                    </a:xfrm>
+                    <a:prstGeom prst="rect">
+                      <a:avLst/>
+                    </a:prstGeom>
+                  </pic:spPr>
+                </pic:pic>
+              </a:graphicData>
+            </a:graphic>
+          </wp:inline>
+        </w:drawing>
+      </w:r>
+    </w:p>
+    <w:p>
+      <w:pPr>
+        <w:bidi/>
+        <w:jc w:val="center"/>
+        <w:rPr>
+          <w:color w:val="4472C4" w:themeColor="accent1"/>
+          <w:sz w:val="18"/>
+          <w:szCs w:val="18"/>
+          <w:lang w:val="en-US"/>
+        </w:rPr>
+      </w:pPr>
+      <w:r>
+        <w:rPr>
+          <w:rFonts w:hint="cs"/>
+          <w:color w:val="4472C4" w:themeColor="accent1"/>
+          <w:sz w:val="18"/>
+          <w:szCs w:val="18"/>
+          <w:rtl/>
+          <w:lang w:val="en-US"/>
+        </w:rPr>
+        <w:t xml:space="preserve">شکل </w:t>
+      </w:r>
+      <w:r>
+        <w:rPr>
+          <w:rFonts w:hint="cs"/>
+          <w:color w:val="4472C4" w:themeColor="accent1"/>
+          <w:sz w:val="18"/>
+          <w:szCs w:val="18"/>
+          <w:rtl/>
+          <w:lang w:val="en-US"/>
+        </w:rPr>
+        <w:t>۷</w:t>
+      </w:r>
+      <w:r>
+        <w:rPr>
+          <w:rFonts w:hint="cs"/>
+          <w:color w:val="4472C4" w:themeColor="accent1"/>
+          <w:sz w:val="18"/>
+          <w:szCs w:val="18"/>
+          <w:rtl/>
+          <w:lang w:val="en-US"/>
+        </w:rPr>
+        <w:t>-</w:t>
+      </w:r>
+      <w:r>
+        <w:rPr>
+          <w:rFonts w:hint="cs"/>
+          <w:color w:val="4472C4" w:themeColor="accent1"/>
+          <w:sz w:val="18"/>
+          <w:szCs w:val="18"/>
+          <w:rtl/>
+          <w:lang w:val="en-US"/>
+        </w:rPr>
+        <w:t xml:space="preserve"> نمودار </w:t>
+      </w:r>
+      <w:r>
+        <w:rPr>
+          <w:color w:val="4472C4" w:themeColor="accent1"/>
+          <w:sz w:val="18"/>
+          <w:szCs w:val="18"/>
+          <w:lang w:val="en-US"/>
+        </w:rPr>
+        <w:t>scatter</w:t>
+      </w:r>
+      <w:r>
+        <w:rPr>
+          <w:color w:val="4472C4" w:themeColor="accent1"/>
+          <w:sz w:val="18"/>
+          <w:szCs w:val="18"/>
+          <w:lang w:val="en-US"/>
+        </w:rPr>
+        <w:t xml:space="preserve"> plot</w:t>
+      </w:r>
+      <w:r>
+        <w:rPr>
+          <w:rFonts w:hint="cs"/>
+          <w:color w:val="4472C4" w:themeColor="accent1"/>
+          <w:sz w:val="18"/>
+          <w:szCs w:val="18"/>
+          <w:rtl/>
+          <w:lang w:val="en-US"/>
+        </w:rPr>
+        <w:t xml:space="preserve"> در</w:t>
+      </w:r>
+      <w:r>
+        <w:rPr>
+          <w:color w:val="4472C4" w:themeColor="accent1"/>
+          <w:sz w:val="18"/>
+          <w:szCs w:val="18"/>
+          <w:lang w:val="en-US"/>
+        </w:rPr>
+        <w:t>h</w:t>
+      </w:r>
+      <w:r>
+        <w:rPr>
+          <w:rFonts w:hint="cs"/>
+          <w:color w:val="4472C4" w:themeColor="accent1"/>
+          <w:sz w:val="18"/>
+          <w:szCs w:val="18"/>
+          <w:rtl/>
+          <w:lang w:val="en-US"/>
+        </w:rPr>
+        <w:t xml:space="preserve"> های ثابت</w:t>
+      </w:r>
+    </w:p>
+    <w:p>
+      <w:pPr>
+        <w:bidi/>
+        <w:jc w:val="center"/>
+        <w:rPr>
+          <w:color w:val="4472C4" w:themeColor="accent1"/>
+          <w:sz w:val="18"/>
+          <w:szCs w:val="18"/>
+          <w:lang w:val="en-US"/>
+        </w:rPr>
+      </w:pPr>
+    </w:p>
+    <w:p>
+      <w:pPr>
+        <w:bidi/>
+        <w:jc w:val="center"/>
+        <w:rPr>
+          <w:color w:val="4472C4" w:themeColor="accent1"/>
+          <w:sz w:val="18"/>
+          <w:szCs w:val="18"/>
+          <w:lang w:val="en-US"/>
+        </w:rPr>
+      </w:pPr>
+      <w:r>
+        <w:rPr>
+          <w:color w:val="4472C4" w:themeColor="accent1"/>
+          <w:sz w:val="18"/>
+          <w:szCs w:val="18"/>
+          <w:lang w:val="en-US"/>
+        </w:rPr>
+        <w:lastRenderedPageBreak/>
+        <w:t xml:space="preserve">  </w:t>
+      </w:r>
+      <w:r>
+        <w:rPr>
+          <w:color w:val="4472C4" w:themeColor="accent1"/>
+          <w:sz w:val="18"/>
+          <w:szCs w:val="18"/>
+          <w:lang w:val="en-US"/>
+        </w:rPr>
+        <w:drawing>
+          <wp:inline distT="0" distB="0" distL="0" distR="0" wp14:anchorId="6D148180" wp14:editId="0C0AEC43">
+            <wp:extent cx="2087537" cy="1576358"/>
+            <wp:effectExtent l="0" t="0" r="0" b="0"/>
+            <wp:docPr id="25" name="Picture 25"/>
+            <wp:cNvGraphicFramePr>
+              <a:graphicFrameLocks xmlns:a="http://schemas.openxmlformats.org/drawingml/2006/main" noChangeAspect="1"/>
+            </wp:cNvGraphicFramePr>
+            <a:graphic xmlns:a="http://schemas.openxmlformats.org/drawingml/2006/main">
+              <a:graphicData uri="http://schemas.openxmlformats.org/drawingml/2006/picture">
+                <pic:pic xmlns:pic="http://schemas.openxmlformats.org/drawingml/2006/picture">
+                  <pic:nvPicPr>
+                    <pic:cNvPr id="25" name="Screen Shot 2019-04-29 at 12.50.40 PM.png"/>
+                    <pic:cNvPicPr/>
+                  </pic:nvPicPr>
+                  <pic:blipFill>
+                    <a:blip r:embed="rId22" cstate="print">
+                      <a:extLst>
+                        <a:ext uri="{28A0092B-C50C-407E-A947-70E740481C1C}">
+                          <a14:useLocalDpi xmlns:a14="http://schemas.microsoft.com/office/drawing/2010/main" val="0"/>
+                        </a:ext>
+                      </a:extLst>
+                    </a:blip>
+                    <a:stretch>
+                      <a:fillRect/>
+                    </a:stretch>
+                  </pic:blipFill>
+                  <pic:spPr>
+                    <a:xfrm>
+                      <a:off x="0" y="0"/>
+                      <a:ext cx="2097248" cy="1583691"/>
+                    </a:xfrm>
+                    <a:prstGeom prst="rect">
+                      <a:avLst/>
+                    </a:prstGeom>
+                  </pic:spPr>
+                </pic:pic>
+              </a:graphicData>
+            </a:graphic>
+          </wp:inline>
+        </w:drawing>
+      </w:r>
+      <w:r>
+        <w:rPr>
+          <w:color w:val="4472C4" w:themeColor="accent1"/>
+          <w:sz w:val="18"/>
+          <w:szCs w:val="18"/>
+          <w:lang w:val="en-US"/>
+        </w:rPr>
+        <w:drawing>
+          <wp:inline distT="0" distB="0" distL="0" distR="0" wp14:anchorId="750CEE49" wp14:editId="07732EC1">
+            <wp:extent cx="2073324" cy="1576038"/>
+            <wp:effectExtent l="0" t="0" r="0" b="0"/>
+            <wp:docPr id="26" name="Picture 26"/>
+            <wp:cNvGraphicFramePr>
+              <a:graphicFrameLocks xmlns:a="http://schemas.openxmlformats.org/drawingml/2006/main" noChangeAspect="1"/>
+            </wp:cNvGraphicFramePr>
+            <a:graphic xmlns:a="http://schemas.openxmlformats.org/drawingml/2006/main">
+              <a:graphicData uri="http://schemas.openxmlformats.org/drawingml/2006/picture">
+                <pic:pic xmlns:pic="http://schemas.openxmlformats.org/drawingml/2006/picture">
+                  <pic:nvPicPr>
+                    <pic:cNvPr id="26" name="Screen Shot 2019-04-29 at 12.50.54 PM.png"/>
+                    <pic:cNvPicPr/>
+                  </pic:nvPicPr>
+                  <pic:blipFill>
+                    <a:blip r:embed="rId23" cstate="print">
+                      <a:extLst>
+                        <a:ext uri="{28A0092B-C50C-407E-A947-70E740481C1C}">
+                          <a14:useLocalDpi xmlns:a14="http://schemas.microsoft.com/office/drawing/2010/main" val="0"/>
+                        </a:ext>
+                      </a:extLst>
+                    </a:blip>
+                    <a:stretch>
+                      <a:fillRect/>
+                    </a:stretch>
+                  </pic:blipFill>
+                  <pic:spPr>
+                    <a:xfrm>
+                      <a:off x="0" y="0"/>
+                      <a:ext cx="2091763" cy="1590054"/>
+                    </a:xfrm>
+                    <a:prstGeom prst="rect">
+                      <a:avLst/>
+                    </a:prstGeom>
+                  </pic:spPr>
+                </pic:pic>
+              </a:graphicData>
+            </a:graphic>
+          </wp:inline>
+        </w:drawing>
+      </w:r>
+    </w:p>
+    <w:p>
+      <w:pPr>
+        <w:bidi/>
+        <w:jc w:val="center"/>
+        <w:rPr>
+          <w:rFonts w:ascii="B Nazanin" w:hAnsi="B Nazanin" w:cs="B Nazanin"/>
+          <w:sz w:val="20"/>
+          <w:szCs w:val="20"/>
+          <w:lang w:val="en-US"/>
+        </w:rPr>
+      </w:pPr>
+      <w:r>
+        <w:rPr>
+          <w:rFonts w:ascii="B Nazanin" w:hAnsi="B Nazanin" w:cs="B Nazanin"/>
+          <w:sz w:val="20"/>
+          <w:szCs w:val="20"/>
+          <w:lang w:val="en-US"/>
+        </w:rPr>
+        <w:drawing>
+          <wp:inline distT="0" distB="0" distL="0" distR="0" wp14:anchorId="52FF4A99" wp14:editId="2EB1A5BE">
+            <wp:extent cx="1940997" cy="1487683"/>
+            <wp:effectExtent l="0" t="0" r="2540" b="0"/>
+            <wp:docPr id="27" name="Picture 27"/>
+            <wp:cNvGraphicFramePr>
+              <a:graphicFrameLocks xmlns:a="http://schemas.openxmlformats.org/drawingml/2006/main" noChangeAspect="1"/>
+            </wp:cNvGraphicFramePr>
+            <a:graphic xmlns:a="http://schemas.openxmlformats.org/drawingml/2006/main">
+              <a:graphicData uri="http://schemas.openxmlformats.org/drawingml/2006/picture">
+                <pic:pic xmlns:pic="http://schemas.openxmlformats.org/drawingml/2006/picture">
+                  <pic:nvPicPr>
+                    <pic:cNvPr id="27" name="Screen Shot 2019-04-29 at 12.51.07 PM.png"/>
+                    <pic:cNvPicPr/>
+                  </pic:nvPicPr>
+                  <pic:blipFill>
+                    <a:blip r:embed="rId24" cstate="print">
+                      <a:extLst>
+                        <a:ext uri="{28A0092B-C50C-407E-A947-70E740481C1C}">
+                          <a14:useLocalDpi xmlns:a14="http://schemas.microsoft.com/office/drawing/2010/main" val="0"/>
+                        </a:ext>
+                      </a:extLst>
+                    </a:blip>
+                    <a:stretch>
+                      <a:fillRect/>
+                    </a:stretch>
+                  </pic:blipFill>
+                  <pic:spPr>
+                    <a:xfrm>
+                      <a:off x="0" y="0"/>
+                      <a:ext cx="1953179" cy="1497020"/>
+                    </a:xfrm>
+                    <a:prstGeom prst="rect">
+                      <a:avLst/>
+                    </a:prstGeom>
+                  </pic:spPr>
+                </pic:pic>
+              </a:graphicData>
+            </a:graphic>
+          </wp:inline>
+        </w:drawing>
+      </w:r>
+    </w:p>
+    <w:p>
+      <w:pPr>
+        <w:bidi/>
+        <w:jc w:val="center"/>
+        <w:rPr>
+          <w:color w:val="4472C4" w:themeColor="accent1"/>
+          <w:sz w:val="18"/>
+          <w:szCs w:val="18"/>
+          <w:rtl/>
+          <w:lang w:val="en-US"/>
+        </w:rPr>
+      </w:pPr>
+      <w:r>
+        <w:rPr>
+          <w:rFonts w:hint="cs"/>
+          <w:color w:val="4472C4" w:themeColor="accent1"/>
+          <w:sz w:val="18"/>
+          <w:szCs w:val="18"/>
+          <w:rtl/>
+          <w:lang w:val="en-US"/>
+        </w:rPr>
+        <w:t xml:space="preserve">شکل </w:t>
+      </w:r>
+      <w:r>
+        <w:rPr>
+          <w:rFonts w:hint="cs"/>
+          <w:color w:val="4472C4" w:themeColor="accent1"/>
+          <w:sz w:val="18"/>
+          <w:szCs w:val="18"/>
+          <w:rtl/>
+          <w:lang w:val="en-US"/>
+        </w:rPr>
+        <w:t>۸</w:t>
+      </w:r>
+      <w:r>
+        <w:rPr>
+          <w:rFonts w:hint="cs"/>
+          <w:color w:val="4472C4" w:themeColor="accent1"/>
+          <w:sz w:val="18"/>
+          <w:szCs w:val="18"/>
+          <w:rtl/>
+          <w:lang w:val="en-US"/>
+        </w:rPr>
+        <w:t>-</w:t>
+      </w:r>
+      <w:r>
+        <w:rPr>
+          <w:rFonts w:hint="cs"/>
+          <w:color w:val="4472C4" w:themeColor="accent1"/>
+          <w:sz w:val="18"/>
+          <w:szCs w:val="18"/>
+          <w:rtl/>
+          <w:lang w:val="en-US"/>
+        </w:rPr>
+        <w:t xml:space="preserve"> نمودار </w:t>
+      </w:r>
+      <w:r>
+        <w:rPr>
+          <w:color w:val="4472C4" w:themeColor="accent1"/>
+          <w:sz w:val="18"/>
+          <w:szCs w:val="18"/>
+          <w:lang w:val="en-US"/>
+        </w:rPr>
+        <w:t>scatter plot</w:t>
+      </w:r>
+      <w:r>
+        <w:rPr>
+          <w:rFonts w:hint="cs"/>
+          <w:color w:val="4472C4" w:themeColor="accent1"/>
+          <w:sz w:val="18"/>
+          <w:szCs w:val="18"/>
+          <w:rtl/>
+          <w:lang w:val="en-US"/>
+        </w:rPr>
+        <w:t xml:space="preserve"> در</w:t>
+      </w:r>
+      <w:r>
+        <w:rPr>
+          <w:color w:val="4472C4" w:themeColor="accent1"/>
+          <w:sz w:val="18"/>
+          <w:szCs w:val="18"/>
+          <w:lang w:val="en-US"/>
+        </w:rPr>
+        <w:t>h</w:t>
+      </w:r>
+      <w:r>
+        <w:rPr>
+          <w:rFonts w:hint="cs"/>
+          <w:color w:val="4472C4" w:themeColor="accent1"/>
+          <w:sz w:val="18"/>
+          <w:szCs w:val="18"/>
+          <w:rtl/>
+          <w:lang w:val="en-US"/>
+        </w:rPr>
+        <w:t xml:space="preserve"> های رندوم</w:t>
+      </w:r>
+    </w:p>
+    <w:p>
+      <w:pPr>
+        <w:bidi/>
+        <w:jc w:val="center"/>
+        <w:rPr>
+          <w:color w:val="4472C4" w:themeColor="accent1"/>
+          <w:sz w:val="18"/>
+          <w:szCs w:val="18"/>
+          <w:lang w:val="en-US"/>
+        </w:rPr>
+      </w:pPr>
+    </w:p>
+    <w:p>
+      <w:pPr>
+        <w:bidi/>
+        <w:jc w:val="center"/>
+        <w:rPr>
+          <w:rFonts w:ascii="B Nazanin" w:hAnsi="B Nazanin" w:cs="B Nazanin"/>
+          <w:sz w:val="20"/>
+          <w:szCs w:val="20"/>
+          <w:lang w:val="en-US"/>
+        </w:rPr>
+      </w:pPr>
+      <w:r>
+        <w:rPr>
+          <w:rFonts w:ascii="B Nazanin" w:hAnsi="B Nazanin" w:cs="B Nazanin"/>
+          <w:sz w:val="20"/>
+          <w:szCs w:val="20"/>
+          <w:lang w:val="en-US"/>
+        </w:rPr>
+        <w:drawing>
+          <wp:inline distT="0" distB="0" distL="0" distR="0" wp14:anchorId="1CED4B37" wp14:editId="45290A99">
+            <wp:extent cx="1991485" cy="1528720"/>
+            <wp:effectExtent l="0" t="0" r="2540" b="0"/>
+            <wp:docPr id="13" name="Picture 13"/>
+            <wp:cNvGraphicFramePr>
+              <a:graphicFrameLocks xmlns:a="http://schemas.openxmlformats.org/drawingml/2006/main" noChangeAspect="1"/>
+            </wp:cNvGraphicFramePr>
+            <a:graphic xmlns:a="http://schemas.openxmlformats.org/drawingml/2006/main">
+              <a:graphicData uri="http://schemas.openxmlformats.org/drawingml/2006/picture">
+                <pic:pic xmlns:pic="http://schemas.openxmlformats.org/drawingml/2006/picture">
+                  <pic:nvPicPr>
+                    <pic:cNvPr id="13" name="Screen Shot 2019-04-30 at 12.29.14 AM.png"/>
+                    <pic:cNvPicPr/>
+                  </pic:nvPicPr>
+                  <pic:blipFill>
+                    <a:blip r:embed="rId25" cstate="print">
+                      <a:extLst>
+                        <a:ext uri="{28A0092B-C50C-407E-A947-70E740481C1C}">
+                          <a14:useLocalDpi xmlns:a14="http://schemas.microsoft.com/office/drawing/2010/main" val="0"/>
+                        </a:ext>
+                      </a:extLst>
+                    </a:blip>
+                    <a:stretch>
+                      <a:fillRect/>
+                    </a:stretch>
+                  </pic:blipFill>
+                  <pic:spPr>
+                    <a:xfrm>
+                      <a:off x="0" y="0"/>
+                      <a:ext cx="2011359" cy="1543976"/>
+                    </a:xfrm>
+                    <a:prstGeom prst="rect">
+                      <a:avLst/>
+                    </a:prstGeom>
+                  </pic:spPr>
+                </pic:pic>
+              </a:graphicData>
+            </a:graphic>
+          </wp:inline>
+        </w:drawing>
+      </w:r>
+    </w:p>
+    <w:p>
+      <w:pPr>
+        <w:bidi/>
+        <w:jc w:val="center"/>
+        <w:rPr>
+          <w:color w:val="4472C4" w:themeColor="accent1"/>
+          <w:sz w:val="18"/>
+          <w:szCs w:val="18"/>
+          <w:rtl/>
+          <w:lang w:val="en-US"/>
+        </w:rPr>
+      </w:pPr>
+      <w:r>
+        <w:rPr>
+          <w:rFonts w:hint="cs"/>
+          <w:color w:val="4472C4" w:themeColor="accent1"/>
+          <w:sz w:val="18"/>
+          <w:szCs w:val="18"/>
+          <w:rtl/>
+          <w:lang w:val="en-US"/>
+        </w:rPr>
+        <w:t xml:space="preserve">شکل </w:t>
+      </w:r>
+      <w:r>
+        <w:rPr>
+          <w:rFonts w:hint="cs"/>
+          <w:color w:val="4472C4" w:themeColor="accent1"/>
+          <w:sz w:val="18"/>
+          <w:szCs w:val="18"/>
+          <w:rtl/>
+          <w:lang w:val="en-US"/>
+        </w:rPr>
+        <w:t>۹</w:t>
+      </w:r>
+      <w:r>
+        <w:rPr>
+          <w:rFonts w:hint="cs"/>
+          <w:color w:val="4472C4" w:themeColor="accent1"/>
+          <w:sz w:val="18"/>
+          <w:szCs w:val="18"/>
+          <w:rtl/>
+          <w:lang w:val="en-US"/>
+        </w:rPr>
+        <w:t>-</w:t>
+      </w:r>
+      <w:r>
+        <w:rPr>
+          <w:rFonts w:hint="cs"/>
+          <w:color w:val="4472C4" w:themeColor="accent1"/>
+          <w:sz w:val="18"/>
+          <w:szCs w:val="18"/>
+          <w:rtl/>
+          <w:lang w:val="en-US"/>
+        </w:rPr>
+        <w:t xml:space="preserve"> نمودار </w:t>
+      </w:r>
+      <w:r>
+        <w:rPr>
+          <w:color w:val="4472C4" w:themeColor="accent1"/>
+          <w:sz w:val="18"/>
+          <w:szCs w:val="18"/>
+          <w:lang w:val="en-US"/>
+        </w:rPr>
+        <w:t>BER</w:t>
+      </w:r>
+      <w:r>
+        <w:rPr>
+          <w:rFonts w:hint="cs"/>
+          <w:color w:val="4472C4" w:themeColor="accent1"/>
+          <w:sz w:val="18"/>
+          <w:szCs w:val="18"/>
+          <w:rtl/>
+          <w:lang w:val="en-US"/>
+        </w:rPr>
+        <w:t xml:space="preserve"> </w:t>
+      </w:r>
+      <w:r>
+        <w:rPr>
+          <w:rFonts w:hint="cs"/>
+          <w:color w:val="4472C4" w:themeColor="accent1"/>
+          <w:sz w:val="18"/>
+          <w:szCs w:val="18"/>
+          <w:rtl/>
+          <w:lang w:val="en-US"/>
+        </w:rPr>
+        <w:t xml:space="preserve">بر حسب </w:t>
+      </w:r>
+      <w:r>
+        <w:rPr>
+          <w:color w:val="4472C4" w:themeColor="accent1"/>
+          <w:sz w:val="18"/>
+          <w:szCs w:val="18"/>
+          <w:lang w:val="en-US"/>
+        </w:rPr>
+        <w:t>SNR</w:t>
+      </w:r>
+      <w:r>
+        <w:rPr>
+          <w:rFonts w:hint="cs"/>
+          <w:color w:val="4472C4" w:themeColor="accent1"/>
+          <w:sz w:val="18"/>
+          <w:szCs w:val="18"/>
+          <w:rtl/>
+          <w:lang w:val="en-US"/>
+        </w:rPr>
+        <w:t xml:space="preserve"> بدون در نظر گرفتن اثر کانال</w:t>
+      </w:r>
+    </w:p>
+    <w:p>
+      <w:pPr>
+        <w:bidi/>
+        <w:jc w:val="center"/>
+        <w:rPr>
+          <w:color w:val="4472C4" w:themeColor="accent1"/>
+          <w:sz w:val="18"/>
+          <w:szCs w:val="18"/>
+          <w:rtl/>
+          <w:lang w:val="en-US"/>
+        </w:rPr>
+      </w:pPr>
+    </w:p>
+    <w:p>
+      <w:pPr>
+        <w:bidi/>
+        <w:jc w:val="center"/>
+        <w:rPr>
+          <w:color w:val="4472C4" w:themeColor="accent1"/>
+          <w:sz w:val="18"/>
+          <w:szCs w:val="18"/>
+          <w:lang w:val="en-US"/>
+        </w:rPr>
+      </w:pPr>
+      <w:r>
+        <w:rPr>
+          <w:color w:val="4472C4" w:themeColor="accent1"/>
+          <w:sz w:val="18"/>
+          <w:szCs w:val="18"/>
+          <w:lang w:val="en-US"/>
+        </w:rPr>
+        <w:drawing>
+          <wp:inline distT="0" distB="0" distL="0" distR="0" wp14:anchorId="64387D52" wp14:editId="6611F583">
+            <wp:extent cx="1967752" cy="1492211"/>
+            <wp:effectExtent l="0" t="0" r="1270" b="0"/>
+            <wp:docPr id="14" name="Picture 14"/>
+            <wp:cNvGraphicFramePr>
+              <a:graphicFrameLocks xmlns:a="http://schemas.openxmlformats.org/drawingml/2006/main" noChangeAspect="1"/>
+            </wp:cNvGraphicFramePr>
+            <a:graphic xmlns:a="http://schemas.openxmlformats.org/drawingml/2006/main">
+              <a:graphicData uri="http://schemas.openxmlformats.org/drawingml/2006/picture">
+                <pic:pic xmlns:pic="http://schemas.openxmlformats.org/drawingml/2006/picture">
+                  <pic:nvPicPr>
+                    <pic:cNvPr id="14" name="Screen Shot 2019-04-30 at 12.29.28 AM.png"/>
+                    <pic:cNvPicPr/>
+                  </pic:nvPicPr>
+                  <pic:blipFill>
+                    <a:blip r:embed="rId26" cstate="print">
+                      <a:extLst>
+                        <a:ext uri="{28A0092B-C50C-407E-A947-70E740481C1C}">
+                          <a14:useLocalDpi xmlns:a14="http://schemas.microsoft.com/office/drawing/2010/main" val="0"/>
+                        </a:ext>
+                      </a:extLst>
+                    </a:blip>
+                    <a:stretch>
+                      <a:fillRect/>
+                    </a:stretch>
+                  </pic:blipFill>
+                  <pic:spPr>
+                    <a:xfrm>
+                      <a:off x="0" y="0"/>
+                      <a:ext cx="1993944" cy="1512073"/>
+                    </a:xfrm>
+                    <a:prstGeom prst="rect">
+                      <a:avLst/>
+                    </a:prstGeom>
+                  </pic:spPr>
+                </pic:pic>
+              </a:graphicData>
+            </a:graphic>
+          </wp:inline>
+        </w:drawing>
+      </w:r>
+    </w:p>
+    <w:p>
+      <w:pPr>
+        <w:bidi/>
+        <w:jc w:val="center"/>
+        <w:rPr>
+          <w:color w:val="4472C4" w:themeColor="accent1"/>
+          <w:sz w:val="18"/>
+          <w:szCs w:val="18"/>
+          <w:lang w:val="en-US"/>
+        </w:rPr>
+      </w:pPr>
+      <w:r>
+        <w:rPr>
+          <w:rFonts w:hint="cs"/>
+          <w:color w:val="4472C4" w:themeColor="accent1"/>
+          <w:sz w:val="18"/>
+          <w:szCs w:val="18"/>
+          <w:rtl/>
+          <w:lang w:val="en-US"/>
+        </w:rPr>
+        <w:t xml:space="preserve">شکل </w:t>
+      </w:r>
+      <w:r>
+        <w:rPr>
+          <w:rFonts w:hint="cs"/>
+          <w:color w:val="4472C4" w:themeColor="accent1"/>
+          <w:sz w:val="18"/>
+          <w:szCs w:val="18"/>
+          <w:rtl/>
+          <w:lang w:val="en-US"/>
+        </w:rPr>
+        <w:t>۱۰</w:t>
+      </w:r>
+      <w:r>
+        <w:rPr>
+          <w:rFonts w:hint="cs"/>
+          <w:color w:val="4472C4" w:themeColor="accent1"/>
+          <w:sz w:val="18"/>
+          <w:szCs w:val="18"/>
+          <w:rtl/>
+          <w:lang w:val="en-US"/>
+        </w:rPr>
+        <w:t>-</w:t>
+      </w:r>
+      <w:r>
+        <w:rPr>
+          <w:rFonts w:hint="cs"/>
+          <w:color w:val="4472C4" w:themeColor="accent1"/>
+          <w:sz w:val="18"/>
+          <w:szCs w:val="18"/>
+          <w:rtl/>
+          <w:lang w:val="en-US"/>
+        </w:rPr>
+        <w:t xml:space="preserve"> نمودار </w:t>
+      </w:r>
+      <w:r>
+        <w:rPr>
+          <w:color w:val="4472C4" w:themeColor="accent1"/>
+          <w:sz w:val="18"/>
+          <w:szCs w:val="18"/>
+          <w:lang w:val="en-US"/>
+        </w:rPr>
+        <w:t>BER</w:t>
+      </w:r>
+      <w:r>
+        <w:rPr>
+          <w:rFonts w:hint="cs"/>
+          <w:color w:val="4472C4" w:themeColor="accent1"/>
+          <w:sz w:val="18"/>
+          <w:szCs w:val="18"/>
+          <w:rtl/>
+          <w:lang w:val="en-US"/>
+        </w:rPr>
+        <w:t xml:space="preserve"> بر حسب </w:t>
+      </w:r>
+      <w:r>
+        <w:rPr>
+          <w:color w:val="4472C4" w:themeColor="accent1"/>
+          <w:sz w:val="18"/>
+          <w:szCs w:val="18"/>
+          <w:lang w:val="en-US"/>
+        </w:rPr>
+        <w:t>SNR</w:t>
+      </w:r>
+      <w:r>
+        <w:rPr>
+          <w:rFonts w:hint="cs"/>
+          <w:color w:val="4472C4" w:themeColor="accent1"/>
+          <w:sz w:val="18"/>
+          <w:szCs w:val="18"/>
+          <w:rtl/>
+          <w:lang w:val="en-US"/>
+        </w:rPr>
+        <w:t xml:space="preserve"> </w:t>
+      </w:r>
+      <w:r>
+        <w:rPr>
+          <w:rFonts w:hint="cs"/>
+          <w:color w:val="4472C4" w:themeColor="accent1"/>
+          <w:sz w:val="18"/>
+          <w:szCs w:val="18"/>
+          <w:rtl/>
+          <w:lang w:val="en-US"/>
+        </w:rPr>
+        <w:t xml:space="preserve">در حالت </w:t>
+      </w:r>
+      <w:r>
+        <w:rPr>
+          <w:color w:val="4472C4" w:themeColor="accent1"/>
+          <w:sz w:val="18"/>
+          <w:szCs w:val="18"/>
+          <w:lang w:val="en-US"/>
+        </w:rPr>
+        <w:t>y = hx+n</w:t>
+      </w:r>
+    </w:p>
+    <w:p>
+      <w:pPr>
+        <w:bidi/>
+        <w:jc w:val="center"/>
+        <w:rPr>
+          <w:color w:val="4472C4" w:themeColor="accent1"/>
+          <w:sz w:val="18"/>
+          <w:szCs w:val="18"/>
+          <w:lang w:val="en-US"/>
+        </w:rPr>
+      </w:pPr>
+    </w:p>
+    <w:p>
+      <w:pPr>
+        <w:bidi/>
+        <w:jc w:val="center"/>
+        <w:rPr>
+          <w:color w:val="4472C4" w:themeColor="accent1"/>
+          <w:sz w:val="18"/>
+          <w:szCs w:val="18"/>
+          <w:lang w:val="en-US"/>
+        </w:rPr>
+      </w:pPr>
+    </w:p>
+    <w:p>
+      <w:pPr>
+        <w:bidi/>
+        <w:jc w:val="center"/>
+        <w:rPr>
+          <w:color w:val="4472C4" w:themeColor="accent1"/>
+          <w:sz w:val="18"/>
+          <w:szCs w:val="18"/>
+          <w:lang w:val="en-US"/>
+        </w:rPr>
+      </w:pPr>
       <w:bookmarkStart w:id="0" w:name="_GoBack"/>
       <w:bookmarkEnd w:id="0"/>
-    </w:p>
-    <w:p>
-      <w:pPr>
-        <w:bidi/>
-        <w:jc w:val="center"/>
-        <w:rPr>
-          <w:color w:val="4472C4" w:themeColor="accent1"/>
-          <w:sz w:val="18"/>
-          <w:szCs w:val="18"/>
-          <w:rtl/>
-          <w:lang w:val="en-US"/>
-        </w:rPr>
-      </w:pPr>
-    </w:p>
-    <w:p>
-      <w:pPr>
-        <w:bidi/>
-        <w:jc w:val="center"/>
-        <w:rPr>
-          <w:rFonts w:hint="cs"/>
-          <w:color w:val="4472C4" w:themeColor="accent1"/>
-          <w:sz w:val="18"/>
-          <w:szCs w:val="18"/>
-          <w:rtl/>
+      <w:r>
+        <w:rPr>
+          <w:color w:val="4472C4" w:themeColor="accent1"/>
+          <w:sz w:val="18"/>
+          <w:szCs w:val="18"/>
+          <w:lang w:val="en-US"/>
+        </w:rPr>
+        <w:lastRenderedPageBreak/>
+        <w:drawing>
+          <wp:inline distT="0" distB="0" distL="0" distR="0" wp14:anchorId="72F3D4DB" wp14:editId="44F65A6E">
+            <wp:extent cx="1868068" cy="1427199"/>
+            <wp:effectExtent l="0" t="0" r="0" b="0"/>
+            <wp:docPr id="15" name="Picture 15"/>
+            <wp:cNvGraphicFramePr>
+              <a:graphicFrameLocks xmlns:a="http://schemas.openxmlformats.org/drawingml/2006/main" noChangeAspect="1"/>
+            </wp:cNvGraphicFramePr>
+            <a:graphic xmlns:a="http://schemas.openxmlformats.org/drawingml/2006/main">
+              <a:graphicData uri="http://schemas.openxmlformats.org/drawingml/2006/picture">
+                <pic:pic xmlns:pic="http://schemas.openxmlformats.org/drawingml/2006/picture">
+                  <pic:nvPicPr>
+                    <pic:cNvPr id="15" name="Screen Shot 2019-04-30 at 12.34.46 AM.png"/>
+                    <pic:cNvPicPr/>
+                  </pic:nvPicPr>
+                  <pic:blipFill>
+                    <a:blip r:embed="rId27" cstate="print">
+                      <a:extLst>
+                        <a:ext uri="{28A0092B-C50C-407E-A947-70E740481C1C}">
+                          <a14:useLocalDpi xmlns:a14="http://schemas.microsoft.com/office/drawing/2010/main" val="0"/>
+                        </a:ext>
+                      </a:extLst>
+                    </a:blip>
+                    <a:stretch>
+                      <a:fillRect/>
+                    </a:stretch>
+                  </pic:blipFill>
+                  <pic:spPr>
+                    <a:xfrm>
+                      <a:off x="0" y="0"/>
+                      <a:ext cx="1896789" cy="1449142"/>
+                    </a:xfrm>
+                    <a:prstGeom prst="rect">
+                      <a:avLst/>
+                    </a:prstGeom>
+                  </pic:spPr>
+                </pic:pic>
+              </a:graphicData>
+            </a:graphic>
+          </wp:inline>
+        </w:drawing>
+      </w:r>
+    </w:p>
+    <w:p>
+      <w:pPr>
+        <w:bidi/>
+        <w:jc w:val="center"/>
+        <w:rPr>
+          <w:color w:val="4472C4" w:themeColor="accent1"/>
+          <w:sz w:val="18"/>
+          <w:szCs w:val="18"/>
+          <w:lang w:val="en-US"/>
+        </w:rPr>
+      </w:pPr>
+      <w:r>
+        <w:rPr>
+          <w:rFonts w:hint="cs"/>
+          <w:color w:val="4472C4" w:themeColor="accent1"/>
+          <w:sz w:val="18"/>
+          <w:szCs w:val="18"/>
+          <w:rtl/>
+          <w:lang w:val="en-US"/>
+        </w:rPr>
+        <w:t xml:space="preserve">شکل </w:t>
+      </w:r>
+      <w:r>
+        <w:rPr>
+          <w:rFonts w:hint="cs"/>
+          <w:color w:val="4472C4" w:themeColor="accent1"/>
+          <w:sz w:val="18"/>
+          <w:szCs w:val="18"/>
+          <w:rtl/>
+          <w:lang w:val="en-US"/>
+        </w:rPr>
+        <w:t>۱</w:t>
+      </w:r>
+      <w:r>
+        <w:rPr>
+          <w:rFonts w:hint="cs"/>
+          <w:color w:val="4472C4" w:themeColor="accent1"/>
+          <w:sz w:val="18"/>
+          <w:szCs w:val="18"/>
+          <w:rtl/>
+          <w:lang w:val="en-US"/>
+        </w:rPr>
+        <w:t>۱</w:t>
+      </w:r>
+      <w:r>
+        <w:rPr>
+          <w:rFonts w:hint="cs"/>
+          <w:color w:val="4472C4" w:themeColor="accent1"/>
+          <w:sz w:val="18"/>
+          <w:szCs w:val="18"/>
+          <w:rtl/>
+          <w:lang w:val="en-US"/>
+        </w:rPr>
+        <w:t>-</w:t>
+      </w:r>
+      <w:r>
+        <w:rPr>
+          <w:rFonts w:hint="cs"/>
+          <w:color w:val="4472C4" w:themeColor="accent1"/>
+          <w:sz w:val="18"/>
+          <w:szCs w:val="18"/>
+          <w:rtl/>
+          <w:lang w:val="en-US"/>
+        </w:rPr>
+        <w:t xml:space="preserve"> نمودار </w:t>
+      </w:r>
+      <w:r>
+        <w:rPr>
+          <w:color w:val="4472C4" w:themeColor="accent1"/>
+          <w:sz w:val="18"/>
+          <w:szCs w:val="18"/>
+          <w:lang w:val="en-US"/>
+        </w:rPr>
+        <w:t>BER</w:t>
+      </w:r>
+      <w:r>
+        <w:rPr>
+          <w:rFonts w:hint="cs"/>
+          <w:color w:val="4472C4" w:themeColor="accent1"/>
+          <w:sz w:val="18"/>
+          <w:szCs w:val="18"/>
+          <w:rtl/>
+          <w:lang w:val="en-US"/>
+        </w:rPr>
+        <w:t xml:space="preserve"> بر حسب </w:t>
+      </w:r>
+      <w:r>
+        <w:rPr>
+          <w:color w:val="4472C4" w:themeColor="accent1"/>
+          <w:sz w:val="18"/>
+          <w:szCs w:val="18"/>
+          <w:lang w:val="en-US"/>
+        </w:rPr>
+        <w:t>SNR</w:t>
+      </w:r>
+      <w:r>
+        <w:rPr>
+          <w:rFonts w:hint="cs"/>
+          <w:color w:val="4472C4" w:themeColor="accent1"/>
+          <w:sz w:val="18"/>
+          <w:szCs w:val="18"/>
+          <w:rtl/>
+          <w:lang w:val="en-US"/>
+        </w:rPr>
+        <w:t xml:space="preserve"> در حالت </w:t>
+      </w:r>
+      <w:r>
+        <w:rPr>
+          <w:color w:val="4472C4" w:themeColor="accent1"/>
+          <w:sz w:val="18"/>
+          <w:szCs w:val="18"/>
+          <w:lang w:val="en-US"/>
+        </w:rPr>
+        <w:t>y = x+n</w:t>
+      </w:r>
+      <w:r>
+        <w:rPr>
+          <w:color w:val="4472C4" w:themeColor="accent1"/>
+          <w:sz w:val="18"/>
+          <w:szCs w:val="18"/>
+          <w:lang w:val="en-US"/>
+        </w:rPr>
+        <w:t>/h</w:t>
+      </w:r>
+    </w:p>
+    <w:p>
+      <w:pPr>
+        <w:bidi/>
+        <w:jc w:val="center"/>
+        <w:rPr>
+          <w:rFonts w:ascii="B Nazanin" w:hAnsi="B Nazanin" w:cs="B Nazanin"/>
+          <w:sz w:val="20"/>
+          <w:szCs w:val="20"/>
+          <w:lang w:val="en-US"/>
+        </w:rPr>
+      </w:pPr>
+    </w:p>
+    <w:p>
+      <w:pPr>
+        <w:bidi/>
+        <w:jc w:val="center"/>
+        <w:rPr>
+          <w:rFonts w:ascii="B Nazanin" w:hAnsi="B Nazanin" w:cs="B Nazanin"/>
+          <w:sz w:val="20"/>
+          <w:szCs w:val="20"/>
+          <w:lang w:val="en-US"/>
+        </w:rPr>
+      </w:pPr>
+    </w:p>
+    <w:p>
+      <w:pPr>
+        <w:bidi/>
+        <w:rPr>
+          <w:rFonts w:ascii="Cambria" w:hAnsi="Cambria" w:cs="B Nazanin"/>
+          <w:color w:val="4472C4" w:themeColor="accent1"/>
+          <w:sz w:val="20"/>
+          <w:szCs w:val="20"/>
+          <w:lang w:val="en-US"/>
+        </w:rPr>
+      </w:pPr>
+      <w:r>
+        <w:rPr>
+          <w:rFonts w:ascii="Cambria" w:hAnsi="Cambria" w:cs="B Nazanin"/>
+          <w:color w:val="4472C4" w:themeColor="accent1"/>
+          <w:sz w:val="20"/>
+          <w:szCs w:val="20"/>
+          <w:lang w:val="en-US"/>
+        </w:rPr>
+        <w:t>Hamming(7,4)</w:t>
+      </w:r>
+    </w:p>
+    <w:p>
+      <w:pPr>
+        <w:bidi/>
+        <w:jc w:val="center"/>
+        <w:rPr>
+          <w:rFonts w:ascii="Cambria" w:hAnsi="Cambria" w:cs="B Nazanin"/>
+          <w:color w:val="4472C4" w:themeColor="accent1"/>
+          <w:sz w:val="20"/>
+          <w:szCs w:val="20"/>
+          <w:lang w:val="en-US"/>
+        </w:rPr>
+      </w:pPr>
+      <w:r>
+        <w:rPr>
+          <w:rFonts w:ascii="Cambria" w:hAnsi="Cambria" w:cs="B Nazanin"/>
+          <w:color w:val="4472C4" w:themeColor="accent1"/>
+          <w:sz w:val="20"/>
+          <w:szCs w:val="20"/>
+          <w:lang w:val="en-US"/>
+        </w:rPr>
+        <w:drawing>
+          <wp:inline distT="0" distB="0" distL="0" distR="0" wp14:anchorId="74E2C0A7" wp14:editId="07ECD9D1">
+            <wp:extent cx="3124667" cy="2399918"/>
+            <wp:effectExtent l="0" t="0" r="0" b="635"/>
+            <wp:docPr id="16" name="Picture 16"/>
+            <wp:cNvGraphicFramePr>
+              <a:graphicFrameLocks xmlns:a="http://schemas.openxmlformats.org/drawingml/2006/main" noChangeAspect="1"/>
+            </wp:cNvGraphicFramePr>
+            <a:graphic xmlns:a="http://schemas.openxmlformats.org/drawingml/2006/main">
+              <a:graphicData uri="http://schemas.openxmlformats.org/drawingml/2006/picture">
+                <pic:pic xmlns:pic="http://schemas.openxmlformats.org/drawingml/2006/picture">
+                  <pic:nvPicPr>
+                    <pic:cNvPr id="16" name="Screen Shot 2019-04-30 at 9.42.51 AM.png"/>
+                    <pic:cNvPicPr/>
+                  </pic:nvPicPr>
+                  <pic:blipFill>
+                    <a:blip r:embed="rId28" cstate="print">
+                      <a:extLst>
+                        <a:ext uri="{28A0092B-C50C-407E-A947-70E740481C1C}">
+                          <a14:useLocalDpi xmlns:a14="http://schemas.microsoft.com/office/drawing/2010/main" val="0"/>
+                        </a:ext>
+                      </a:extLst>
+                    </a:blip>
+                    <a:stretch>
+                      <a:fillRect/>
+                    </a:stretch>
+                  </pic:blipFill>
+                  <pic:spPr>
+                    <a:xfrm>
+                      <a:off x="0" y="0"/>
+                      <a:ext cx="3140977" cy="2412445"/>
+                    </a:xfrm>
+                    <a:prstGeom prst="rect">
+                      <a:avLst/>
+                    </a:prstGeom>
+                  </pic:spPr>
+                </pic:pic>
+              </a:graphicData>
+            </a:graphic>
+          </wp:inline>
+        </w:drawing>
+      </w:r>
+    </w:p>
+    <w:p>
+      <w:pPr>
+        <w:bidi/>
+        <w:jc w:val="center"/>
+        <w:rPr>
+          <w:color w:val="4472C4" w:themeColor="accent1"/>
+          <w:sz w:val="18"/>
+          <w:szCs w:val="18"/>
+          <w:lang w:val="en-US"/>
+        </w:rPr>
+      </w:pPr>
+      <w:r>
+        <w:rPr>
+          <w:rFonts w:hint="cs"/>
+          <w:color w:val="4472C4" w:themeColor="accent1"/>
+          <w:sz w:val="18"/>
+          <w:szCs w:val="18"/>
+          <w:rtl/>
+          <w:lang w:val="en-US"/>
+        </w:rPr>
+        <w:t xml:space="preserve">شکل </w:t>
+      </w:r>
+      <w:r>
+        <w:rPr>
+          <w:rFonts w:hint="cs"/>
+          <w:color w:val="4472C4" w:themeColor="accent1"/>
+          <w:sz w:val="18"/>
+          <w:szCs w:val="18"/>
+          <w:rtl/>
+          <w:lang w:val="en-US"/>
+        </w:rPr>
+        <w:t>۱۲</w:t>
+      </w:r>
+      <w:r>
+        <w:rPr>
+          <w:rFonts w:hint="cs"/>
+          <w:color w:val="4472C4" w:themeColor="accent1"/>
+          <w:sz w:val="18"/>
+          <w:szCs w:val="18"/>
+          <w:rtl/>
+          <w:lang w:val="en-US"/>
+        </w:rPr>
+        <w:t>-</w:t>
+      </w:r>
+      <w:r>
+        <w:rPr>
+          <w:rFonts w:hint="cs"/>
+          <w:color w:val="4472C4" w:themeColor="accent1"/>
+          <w:sz w:val="18"/>
+          <w:szCs w:val="18"/>
+          <w:rtl/>
+          <w:lang w:val="en-US"/>
+        </w:rPr>
+        <w:t xml:space="preserve"> نمودار </w:t>
+      </w:r>
+      <w:r>
+        <w:rPr>
+          <w:color w:val="4472C4" w:themeColor="accent1"/>
+          <w:sz w:val="18"/>
+          <w:szCs w:val="18"/>
+          <w:lang w:val="en-US"/>
+        </w:rPr>
+        <w:t>BER</w:t>
+      </w:r>
+      <w:r>
+        <w:rPr>
+          <w:rFonts w:hint="cs"/>
+          <w:color w:val="4472C4" w:themeColor="accent1"/>
+          <w:sz w:val="18"/>
+          <w:szCs w:val="18"/>
+          <w:rtl/>
+          <w:lang w:val="en-US"/>
+        </w:rPr>
+        <w:t xml:space="preserve"> بر حسب </w:t>
+      </w:r>
+      <w:r>
+        <w:rPr>
+          <w:color w:val="4472C4" w:themeColor="accent1"/>
+          <w:sz w:val="18"/>
+          <w:szCs w:val="18"/>
+          <w:lang w:val="en-US"/>
+        </w:rPr>
+        <w:t>SNR</w:t>
+      </w:r>
+      <w:r>
+        <w:rPr>
+          <w:rFonts w:hint="cs"/>
+          <w:color w:val="4472C4" w:themeColor="accent1"/>
+          <w:sz w:val="18"/>
+          <w:szCs w:val="18"/>
+          <w:rtl/>
+          <w:lang w:val="en-US"/>
+        </w:rPr>
+        <w:t xml:space="preserve"> بدون در نظر گرفتن اثر کانال</w:t>
+      </w:r>
+    </w:p>
+    <w:p>
+      <w:pPr>
+        <w:bidi/>
+        <w:jc w:val="center"/>
+        <w:rPr>
+          <w:color w:val="4472C4" w:themeColor="accent1"/>
+          <w:sz w:val="18"/>
+          <w:szCs w:val="18"/>
+          <w:rtl/>
+          <w:lang w:val="en-US"/>
+        </w:rPr>
+      </w:pPr>
+    </w:p>
+    <w:p>
+      <w:pPr>
+        <w:jc w:val="center"/>
+        <w:rPr>
+          <w:color w:val="4472C4" w:themeColor="accent1"/>
+          <w:sz w:val="18"/>
+          <w:szCs w:val="18"/>
+          <w:lang w:val="en-US"/>
+        </w:rPr>
+      </w:pPr>
+      <w:r>
+        <w:rPr>
+          <w:color w:val="4472C4" w:themeColor="accent1"/>
+          <w:sz w:val="18"/>
+          <w:szCs w:val="18"/>
+          <w:lang w:val="en-US"/>
+        </w:rPr>
+        <w:drawing>
+          <wp:inline distT="0" distB="0" distL="0" distR="0" wp14:anchorId="3FAC4735" wp14:editId="61DC5C36">
+            <wp:extent cx="3107838" cy="2412558"/>
+            <wp:effectExtent l="0" t="0" r="3810" b="635"/>
+            <wp:docPr id="17" name="Picture 17"/>
+            <wp:cNvGraphicFramePr>
+              <a:graphicFrameLocks xmlns:a="http://schemas.openxmlformats.org/drawingml/2006/main" noChangeAspect="1"/>
+            </wp:cNvGraphicFramePr>
+            <a:graphic xmlns:a="http://schemas.openxmlformats.org/drawingml/2006/main">
+              <a:graphicData uri="http://schemas.openxmlformats.org/drawingml/2006/picture">
+                <pic:pic xmlns:pic="http://schemas.openxmlformats.org/drawingml/2006/picture">
+                  <pic:nvPicPr>
+                    <pic:cNvPr id="17" name="Screen Shot 2019-04-30 at 9.45.41 AM.png"/>
+                    <pic:cNvPicPr/>
+                  </pic:nvPicPr>
+                  <pic:blipFill>
+                    <a:blip r:embed="rId29" cstate="print">
+                      <a:extLst>
+                        <a:ext uri="{28A0092B-C50C-407E-A947-70E740481C1C}">
+                          <a14:useLocalDpi xmlns:a14="http://schemas.microsoft.com/office/drawing/2010/main" val="0"/>
+                        </a:ext>
+                      </a:extLst>
+                    </a:blip>
+                    <a:stretch>
+                      <a:fillRect/>
+                    </a:stretch>
+                  </pic:blipFill>
+                  <pic:spPr>
+                    <a:xfrm>
+                      <a:off x="0" y="0"/>
+                      <a:ext cx="3147716" cy="2443514"/>
+                    </a:xfrm>
+                    <a:prstGeom prst="rect">
+                      <a:avLst/>
+                    </a:prstGeom>
+                  </pic:spPr>
+                </pic:pic>
+              </a:graphicData>
+            </a:graphic>
+          </wp:inline>
+        </w:drawing>
+      </w:r>
+    </w:p>
+    <w:p>
+      <w:pPr>
+        <w:bidi/>
+        <w:jc w:val="center"/>
+        <w:rPr>
+          <w:color w:val="4472C4" w:themeColor="accent1"/>
+          <w:sz w:val="18"/>
+          <w:szCs w:val="18"/>
+          <w:lang w:val="en-US"/>
+        </w:rPr>
+      </w:pPr>
+      <w:r>
+        <w:rPr>
+          <w:rFonts w:hint="cs"/>
+          <w:color w:val="4472C4" w:themeColor="accent1"/>
+          <w:sz w:val="18"/>
+          <w:szCs w:val="18"/>
+          <w:rtl/>
+          <w:lang w:val="en-US"/>
+        </w:rPr>
+        <w:t xml:space="preserve">شکل </w:t>
+      </w:r>
+      <w:r>
+        <w:rPr>
+          <w:rFonts w:hint="cs"/>
+          <w:color w:val="4472C4" w:themeColor="accent1"/>
+          <w:sz w:val="18"/>
+          <w:szCs w:val="18"/>
+          <w:rtl/>
+          <w:lang w:val="en-US"/>
+        </w:rPr>
+        <w:t>۱۳</w:t>
+      </w:r>
+      <w:r>
+        <w:rPr>
+          <w:rFonts w:hint="cs"/>
+          <w:color w:val="4472C4" w:themeColor="accent1"/>
+          <w:sz w:val="18"/>
+          <w:szCs w:val="18"/>
+          <w:rtl/>
+          <w:lang w:val="en-US"/>
+        </w:rPr>
+        <w:t>-</w:t>
+      </w:r>
+      <w:r>
+        <w:rPr>
+          <w:rFonts w:hint="cs"/>
+          <w:color w:val="4472C4" w:themeColor="accent1"/>
+          <w:sz w:val="18"/>
+          <w:szCs w:val="18"/>
+          <w:rtl/>
+          <w:lang w:val="en-US"/>
+        </w:rPr>
+        <w:t xml:space="preserve"> نمودار </w:t>
+      </w:r>
+      <w:r>
+        <w:rPr>
+          <w:color w:val="4472C4" w:themeColor="accent1"/>
+          <w:sz w:val="18"/>
+          <w:szCs w:val="18"/>
+          <w:lang w:val="en-US"/>
+        </w:rPr>
+        <w:t>BER</w:t>
+      </w:r>
+      <w:r>
+        <w:rPr>
+          <w:rFonts w:hint="cs"/>
+          <w:color w:val="4472C4" w:themeColor="accent1"/>
+          <w:sz w:val="18"/>
+          <w:szCs w:val="18"/>
+          <w:rtl/>
+          <w:lang w:val="en-US"/>
+        </w:rPr>
+        <w:t xml:space="preserve"> بر حسب </w:t>
+      </w:r>
+      <w:r>
+        <w:rPr>
+          <w:color w:val="4472C4" w:themeColor="accent1"/>
+          <w:sz w:val="18"/>
+          <w:szCs w:val="18"/>
+          <w:lang w:val="en-US"/>
+        </w:rPr>
+        <w:t>SNR</w:t>
+      </w:r>
+      <w:r>
+        <w:rPr>
+          <w:rFonts w:hint="cs"/>
+          <w:color w:val="4472C4" w:themeColor="accent1"/>
+          <w:sz w:val="18"/>
+          <w:szCs w:val="18"/>
+          <w:rtl/>
+          <w:lang w:val="en-US"/>
+        </w:rPr>
+        <w:t xml:space="preserve"> در حالت </w:t>
+      </w:r>
+      <w:r>
+        <w:rPr>
+          <w:color w:val="4472C4" w:themeColor="accent1"/>
+          <w:sz w:val="18"/>
+          <w:szCs w:val="18"/>
+          <w:lang w:val="en-US"/>
+        </w:rPr>
+        <w:t>y = hx+n</w:t>
+      </w:r>
+    </w:p>
+    <w:p>
+      <w:pPr>
+        <w:bidi/>
+        <w:jc w:val="center"/>
+        <w:rPr>
+          <w:color w:val="4472C4" w:themeColor="accent1"/>
+          <w:sz w:val="18"/>
+          <w:szCs w:val="18"/>
+          <w:lang w:val="en-US"/>
+        </w:rPr>
+      </w:pPr>
+    </w:p>
+    <w:p>
+      <w:pPr>
+        <w:bidi/>
+        <w:jc w:val="center"/>
+        <w:rPr>
+          <w:color w:val="4472C4" w:themeColor="accent1"/>
+          <w:sz w:val="18"/>
+          <w:szCs w:val="18"/>
+          <w:rtl/>
+          <w:lang w:val="en-US"/>
+        </w:rPr>
+      </w:pPr>
+      <w:r>
+        <w:rPr>
+          <w:color w:val="4472C4" w:themeColor="accent1"/>
+          <w:sz w:val="18"/>
+          <w:szCs w:val="18"/>
+          <w:rtl/>
+          <w:lang w:val="fa-IR"/>
+        </w:rPr>
+        <w:lastRenderedPageBreak/>
+        <w:drawing>
+          <wp:inline distT="0" distB="0" distL="0" distR="0" wp14:anchorId="79343733" wp14:editId="2390FB0B">
+            <wp:extent cx="2849787" cy="2146779"/>
+            <wp:effectExtent l="0" t="0" r="0" b="0"/>
+            <wp:docPr id="18" name="Picture 18"/>
+            <wp:cNvGraphicFramePr>
+              <a:graphicFrameLocks xmlns:a="http://schemas.openxmlformats.org/drawingml/2006/main" noChangeAspect="1"/>
+            </wp:cNvGraphicFramePr>
+            <a:graphic xmlns:a="http://schemas.openxmlformats.org/drawingml/2006/main">
+              <a:graphicData uri="http://schemas.openxmlformats.org/drawingml/2006/picture">
+                <pic:pic xmlns:pic="http://schemas.openxmlformats.org/drawingml/2006/picture">
+                  <pic:nvPicPr>
+                    <pic:cNvPr id="18" name="Screen Shot 2019-04-30 at 9.50.11 AM.png"/>
+                    <pic:cNvPicPr/>
+                  </pic:nvPicPr>
+                  <pic:blipFill>
+                    <a:blip r:embed="rId30" cstate="print">
+                      <a:extLst>
+                        <a:ext uri="{28A0092B-C50C-407E-A947-70E740481C1C}">
+                          <a14:useLocalDpi xmlns:a14="http://schemas.microsoft.com/office/drawing/2010/main" val="0"/>
+                        </a:ext>
+                      </a:extLst>
+                    </a:blip>
+                    <a:stretch>
+                      <a:fillRect/>
+                    </a:stretch>
+                  </pic:blipFill>
+                  <pic:spPr>
+                    <a:xfrm>
+                      <a:off x="0" y="0"/>
+                      <a:ext cx="2859107" cy="2153800"/>
+                    </a:xfrm>
+                    <a:prstGeom prst="rect">
+                      <a:avLst/>
+                    </a:prstGeom>
+                  </pic:spPr>
+                </pic:pic>
+              </a:graphicData>
+            </a:graphic>
+          </wp:inline>
+        </w:drawing>
+      </w:r>
+    </w:p>
+    <w:p>
+      <w:pPr>
+        <w:bidi/>
+        <w:jc w:val="center"/>
+        <w:rPr>
+          <w:color w:val="4472C4" w:themeColor="accent1"/>
+          <w:sz w:val="18"/>
+          <w:szCs w:val="18"/>
+          <w:lang w:val="en-US"/>
+        </w:rPr>
+      </w:pPr>
+      <w:r>
+        <w:rPr>
+          <w:rFonts w:hint="cs"/>
+          <w:color w:val="4472C4" w:themeColor="accent1"/>
+          <w:sz w:val="18"/>
+          <w:szCs w:val="18"/>
+          <w:rtl/>
+          <w:lang w:val="en-US"/>
+        </w:rPr>
+        <w:t xml:space="preserve">شکل </w:t>
+      </w:r>
+      <w:r>
+        <w:rPr>
+          <w:rFonts w:hint="cs"/>
+          <w:color w:val="4472C4" w:themeColor="accent1"/>
+          <w:sz w:val="18"/>
+          <w:szCs w:val="18"/>
+          <w:rtl/>
+          <w:lang w:val="en-US"/>
+        </w:rPr>
+        <w:t>۱</w:t>
+      </w:r>
+      <w:r>
+        <w:rPr>
+          <w:rFonts w:hint="cs"/>
+          <w:color w:val="4472C4" w:themeColor="accent1"/>
+          <w:sz w:val="18"/>
+          <w:szCs w:val="18"/>
+          <w:rtl/>
+          <w:lang w:val="en-US"/>
+        </w:rPr>
+        <w:t>۴</w:t>
+      </w:r>
+      <w:r>
+        <w:rPr>
+          <w:rFonts w:hint="cs"/>
+          <w:color w:val="4472C4" w:themeColor="accent1"/>
+          <w:sz w:val="18"/>
+          <w:szCs w:val="18"/>
+          <w:rtl/>
+          <w:lang w:val="en-US"/>
+        </w:rPr>
+        <w:t>-</w:t>
+      </w:r>
+      <w:r>
+        <w:rPr>
+          <w:rFonts w:hint="cs"/>
+          <w:color w:val="4472C4" w:themeColor="accent1"/>
+          <w:sz w:val="18"/>
+          <w:szCs w:val="18"/>
+          <w:rtl/>
+          <w:lang w:val="en-US"/>
+        </w:rPr>
+        <w:t xml:space="preserve"> نمودار </w:t>
+      </w:r>
+      <w:r>
+        <w:rPr>
+          <w:color w:val="4472C4" w:themeColor="accent1"/>
+          <w:sz w:val="18"/>
+          <w:szCs w:val="18"/>
+          <w:lang w:val="en-US"/>
+        </w:rPr>
+        <w:t>BER</w:t>
+      </w:r>
+      <w:r>
+        <w:rPr>
+          <w:rFonts w:hint="cs"/>
+          <w:color w:val="4472C4" w:themeColor="accent1"/>
+          <w:sz w:val="18"/>
+          <w:szCs w:val="18"/>
+          <w:rtl/>
+          <w:lang w:val="en-US"/>
+        </w:rPr>
+        <w:t xml:space="preserve"> بر حسب </w:t>
+      </w:r>
+      <w:r>
+        <w:rPr>
+          <w:color w:val="4472C4" w:themeColor="accent1"/>
+          <w:sz w:val="18"/>
+          <w:szCs w:val="18"/>
+          <w:lang w:val="en-US"/>
+        </w:rPr>
+        <w:t>SNR</w:t>
+      </w:r>
+      <w:r>
+        <w:rPr>
+          <w:rFonts w:hint="cs"/>
+          <w:color w:val="4472C4" w:themeColor="accent1"/>
+          <w:sz w:val="18"/>
+          <w:szCs w:val="18"/>
+          <w:rtl/>
+          <w:lang w:val="en-US"/>
+        </w:rPr>
+        <w:t xml:space="preserve"> در حالت </w:t>
+      </w:r>
+      <w:r>
+        <w:rPr>
+          <w:color w:val="4472C4" w:themeColor="accent1"/>
+          <w:sz w:val="18"/>
+          <w:szCs w:val="18"/>
+          <w:lang w:val="en-US"/>
+        </w:rPr>
+        <w:t>y = x+n</w:t>
+      </w:r>
+      <w:r>
+        <w:rPr>
+          <w:color w:val="4472C4" w:themeColor="accent1"/>
+          <w:sz w:val="18"/>
+          <w:szCs w:val="18"/>
+          <w:lang w:val="en-US"/>
+        </w:rPr>
+        <w:t>/h</w:t>
+      </w:r>
+    </w:p>
+    <w:p>
+      <w:pPr>
+        <w:jc w:val="center"/>
+        <w:rPr>
+          <w:color w:val="4472C4" w:themeColor="accent1"/>
+          <w:sz w:val="18"/>
+          <w:szCs w:val="18"/>
+          <w:lang w:val="en-US"/>
+        </w:rPr>
+      </w:pPr>
+    </w:p>
+    <w:p>
+      <w:pPr>
+        <w:bidi/>
+        <w:jc w:val="center"/>
+        <w:rPr>
+          <w:rFonts w:ascii="Cambria" w:hAnsi="Cambria" w:cs="B Nazanin"/>
+          <w:color w:val="4472C4" w:themeColor="accent1"/>
+          <w:sz w:val="20"/>
+          <w:szCs w:val="20"/>
           <w:lang w:val="en-US"/>
         </w:rPr>
       </w:pPr>
@@ -894,6 +3713,44 @@
     </w:sectPr>
   </w:body>
 </w:document>
+</file>
+
+<file path=word/endnotes.xml><?xml version="1.0" encoding="utf-8"?>
+<w:endnotes xmlns:wpc="http://schemas.microsoft.com/office/word/2010/wordprocessingCanvas" xmlns:cx="http://schemas.microsoft.com/office/drawing/2014/chartex" xmlns:cx1="http://schemas.microsoft.com/office/drawing/2015/9/8/chartex" xmlns:cx2="http://schemas.microsoft.com/office/drawing/2015/10/21/chartex" xmlns:cx3="http://schemas.microsoft.com/office/drawing/2016/5/9/chartex" xmlns:cx4="http://schemas.microsoft.com/office/drawing/2016/5/10/chartex" xmlns:cx5="http://schemas.microsoft.com/office/drawing/2016/5/11/chartex" xmlns:cx6="http://schemas.microsoft.com/office/drawing/2016/5/12/chartex" xmlns:cx7="http://schemas.microsoft.com/office/drawing/2016/5/13/chartex" xmlns:cx8="http://schemas.microsoft.com/office/drawing/2016/5/14/chartex" xmlns:mc="http://schemas.openxmlformats.org/markup-compatibility/2006" xmlns:aink="http://schemas.microsoft.com/office/drawing/2016/ink" xmlns:am3d="http://schemas.microsoft.com/office/drawing/2017/model3d" xmlns:o="urn:schemas-microsoft-com:office:office" xmlns:r="http://schemas.openxmlformats.org/officeDocument/2006/relationships" xmlns:m="http://schemas.openxmlformats.org/officeDocument/2006/math" xmlns:v="urn:schemas-microsoft-com:vml" xmlns:wp14="http://schemas.microsoft.com/office/word/2010/wordprocessingDrawing" xmlns:wp="http://schemas.openxmlformats.org/drawingml/2006/wordprocessingDrawing" xmlns:w10="urn:schemas-microsoft-com:office:word" xmlns:w="http://schemas.openxmlformats.org/wordprocessingml/2006/main" xmlns:w14="http://schemas.microsoft.com/office/word/2010/wordml" xmlns:w15="http://schemas.microsoft.com/office/word/2012/wordml" xmlns:w16cid="http://schemas.microsoft.com/office/word/2016/wordml/cid" xmlns:w16se="http://schemas.microsoft.com/office/word/2015/wordml/symex" xmlns:wpg="http://schemas.microsoft.com/office/word/2010/wordprocessingGroup" xmlns:wpi="http://schemas.microsoft.com/office/word/2010/wordprocessingInk" xmlns:wne="http://schemas.microsoft.com/office/word/2006/wordml" xmlns:wps="http://schemas.microsoft.com/office/word/2010/wordprocessingShape" mc:Ignorable="w14 w15 w16se w16cid wp14">
+  <w:endnote w:type="separator" w:id="-1">
+    <w:p>
+      <w:r>
+        <w:separator/>
+      </w:r>
+    </w:p>
+  </w:endnote>
+  <w:endnote w:type="continuationSeparator" w:id="0">
+    <w:p>
+      <w:r>
+        <w:continuationSeparator/>
+      </w:r>
+    </w:p>
+  </w:endnote>
+</w:endnotes>
+</file>
+
+<file path=word/footnotes.xml><?xml version="1.0" encoding="utf-8"?>
+<w:footnotes xmlns:wpc="http://schemas.microsoft.com/office/word/2010/wordprocessingCanvas" xmlns:cx="http://schemas.microsoft.com/office/drawing/2014/chartex" xmlns:cx1="http://schemas.microsoft.com/office/drawing/2015/9/8/chartex" xmlns:cx2="http://schemas.microsoft.com/office/drawing/2015/10/21/chartex" xmlns:cx3="http://schemas.microsoft.com/office/drawing/2016/5/9/chartex" xmlns:cx4="http://schemas.microsoft.com/office/drawing/2016/5/10/chartex" xmlns:cx5="http://schemas.microsoft.com/office/drawing/2016/5/11/chartex" xmlns:cx6="http://schemas.microsoft.com/office/drawing/2016/5/12/chartex" xmlns:cx7="http://schemas.microsoft.com/office/drawing/2016/5/13/chartex" xmlns:cx8="http://schemas.microsoft.com/office/drawing/2016/5/14/chartex" xmlns:mc="http://schemas.openxmlformats.org/markup-compatibility/2006" xmlns:aink="http://schemas.microsoft.com/office/drawing/2016/ink" xmlns:am3d="http://schemas.microsoft.com/office/drawing/2017/model3d" xmlns:o="urn:schemas-microsoft-com:office:office" xmlns:r="http://schemas.openxmlformats.org/officeDocument/2006/relationships" xmlns:m="http://schemas.openxmlformats.org/officeDocument/2006/math" xmlns:v="urn:schemas-microsoft-com:vml" xmlns:wp14="http://schemas.microsoft.com/office/word/2010/wordprocessingDrawing" xmlns:wp="http://schemas.openxmlformats.org/drawingml/2006/wordprocessingDrawing" xmlns:w10="urn:schemas-microsoft-com:office:word" xmlns:w="http://schemas.openxmlformats.org/wordprocessingml/2006/main" xmlns:w14="http://schemas.microsoft.com/office/word/2010/wordml" xmlns:w15="http://schemas.microsoft.com/office/word/2012/wordml" xmlns:w16cid="http://schemas.microsoft.com/office/word/2016/wordml/cid" xmlns:w16se="http://schemas.microsoft.com/office/word/2015/wordml/symex" xmlns:wpg="http://schemas.microsoft.com/office/word/2010/wordprocessingGroup" xmlns:wpi="http://schemas.microsoft.com/office/word/2010/wordprocessingInk" xmlns:wne="http://schemas.microsoft.com/office/word/2006/wordml" xmlns:wps="http://schemas.microsoft.com/office/word/2010/wordprocessingShape" mc:Ignorable="w14 w15 w16se w16cid wp14">
+  <w:footnote w:type="separator" w:id="-1">
+    <w:p>
+      <w:r>
+        <w:separator/>
+      </w:r>
+    </w:p>
+  </w:footnote>
+  <w:footnote w:type="continuationSeparator" w:id="0">
+    <w:p>
+      <w:r>
+        <w:continuationSeparator/>
+      </w:r>
+    </w:p>
+  </w:footnote>
+</w:footnotes>
 </file>
 
 <file path=word/styles.xml><?xml version="1.0" encoding="utf-8"?>
@@ -1321,6 +4178,56 @@
     <w:semiHidden/>
     <w:unhideWhenUsed/>
   </w:style>
+  <w:style w:type="paragraph" w:styleId="Header">
+    <w:name w:val="header"/>
+    <w:basedOn w:val="Normal"/>
+    <w:link w:val="HeaderChar"/>
+    <w:uiPriority w:val="99"/>
+    <w:unhideWhenUsed/>
+    <w:rsid w:val="000F439F"/>
+    <w:pPr>
+      <w:tabs>
+        <w:tab w:val="center" w:pos="4680"/>
+        <w:tab w:val="right" w:pos="9360"/>
+      </w:tabs>
+    </w:pPr>
+  </w:style>
+  <w:style w:type="character" w:customStyle="1" w:styleId="HeaderChar">
+    <w:name w:val="Header Char"/>
+    <w:basedOn w:val="DefaultParagraphFont"/>
+    <w:link w:val="Header"/>
+    <w:uiPriority w:val="99"/>
+    <w:rsid w:val="000F439F"/>
+    <w:rPr>
+      <w:noProof/>
+      <w:lang w:bidi="fa-IR"/>
+    </w:rPr>
+  </w:style>
+  <w:style w:type="paragraph" w:styleId="Footer">
+    <w:name w:val="footer"/>
+    <w:basedOn w:val="Normal"/>
+    <w:link w:val="FooterChar"/>
+    <w:uiPriority w:val="99"/>
+    <w:unhideWhenUsed/>
+    <w:rsid w:val="000F439F"/>
+    <w:pPr>
+      <w:tabs>
+        <w:tab w:val="center" w:pos="4680"/>
+        <w:tab w:val="right" w:pos="9360"/>
+      </w:tabs>
+    </w:pPr>
+  </w:style>
+  <w:style w:type="character" w:customStyle="1" w:styleId="FooterChar">
+    <w:name w:val="Footer Char"/>
+    <w:basedOn w:val="DefaultParagraphFont"/>
+    <w:link w:val="Footer"/>
+    <w:uiPriority w:val="99"/>
+    <w:rsid w:val="000F439F"/>
+    <w:rPr>
+      <w:noProof/>
+      <w:lang w:bidi="fa-IR"/>
+    </w:rPr>
+  </w:style>
 </w:styles>
 </file>
 

</xml_diff>